<commit_message>
projeto 2 - parte 1
</commit_message>
<xml_diff>
--- a/Teoria/CSS/Cores e Background/6.1 - Background.docx
+++ b/Teoria/CSS/Cores e Background/6.1 - Background.docx
@@ -1352,7 +1352,13 @@
         <w:t xml:space="preserve"> configura para onde a ima</w:t>
       </w:r>
       <w:r>
-        <w:t>gem irá se repetir. Aceita os seguintes valores:</w:t>
+        <w:t>gem irá se repetir</w:t>
+      </w:r>
+      <w:r>
+        <w:t xml:space="preserve"> a partir do canto superior esquerdo</w:t>
+      </w:r>
+      <w:r>
+        <w:t>. Aceita os seguintes valores:</w:t>
       </w:r>
     </w:p>
     <w:p>
@@ -1458,18 +1464,18 @@
           <w:noProof/>
         </w:rPr>
         <w:drawing>
-          <wp:anchor distT="0" distB="0" distL="114300" distR="114300" simplePos="0" relativeHeight="251672576" behindDoc="0" locked="0" layoutInCell="1" allowOverlap="1" wp14:anchorId="2FB93A50" wp14:editId="1E025A57">
+          <wp:anchor distT="0" distB="0" distL="114300" distR="114300" simplePos="0" relativeHeight="251670528" behindDoc="0" locked="0" layoutInCell="1" allowOverlap="1" wp14:anchorId="56263589" wp14:editId="35BC2877">
             <wp:simplePos x="0" y="0"/>
             <wp:positionH relativeFrom="column">
-              <wp:posOffset>4493336</wp:posOffset>
+              <wp:posOffset>3204896</wp:posOffset>
             </wp:positionH>
             <wp:positionV relativeFrom="paragraph">
-              <wp:posOffset>30938</wp:posOffset>
+              <wp:posOffset>134671</wp:posOffset>
             </wp:positionV>
-            <wp:extent cx="722630" cy="1367790"/>
-            <wp:effectExtent l="0" t="0" r="1270" b="3810"/>
+            <wp:extent cx="842056" cy="638877"/>
+            <wp:effectExtent l="0" t="0" r="0" b="8890"/>
             <wp:wrapSquare wrapText="bothSides"/>
-            <wp:docPr id="17" name="Imagem 17"/>
+            <wp:docPr id="15" name="Imagem 15"/>
             <wp:cNvGraphicFramePr>
               <a:graphicFrameLocks xmlns:a="http://schemas.openxmlformats.org/drawingml/2006/main" noChangeAspect="1"/>
             </wp:cNvGraphicFramePr>
@@ -1481,7 +1487,7 @@
                     <pic:cNvPicPr/>
                   </pic:nvPicPr>
                   <pic:blipFill>
-                    <a:blip r:embed="rId17">
+                    <a:blip r:embed="rId17" cstate="print">
                       <a:extLst>
                         <a:ext uri="{28A0092B-C50C-407E-A947-70E740481C1C}">
                           <a14:useLocalDpi xmlns:a14="http://schemas.microsoft.com/office/drawing/2010/main" val="0"/>
@@ -1495,7 +1501,7 @@
                   <pic:spPr>
                     <a:xfrm>
                       <a:off x="0" y="0"/>
-                      <a:ext cx="722630" cy="1367790"/>
+                      <a:ext cx="842056" cy="638877"/>
                     </a:xfrm>
                     <a:prstGeom prst="rect">
                       <a:avLst/>
@@ -1504,6 +1510,12 @@
                 </pic:pic>
               </a:graphicData>
             </a:graphic>
+            <wp14:sizeRelH relativeFrom="margin">
+              <wp14:pctWidth>0</wp14:pctWidth>
+            </wp14:sizeRelH>
+            <wp14:sizeRelV relativeFrom="margin">
+              <wp14:pctHeight>0</wp14:pctHeight>
+            </wp14:sizeRelV>
           </wp:anchor>
         </w:drawing>
       </w:r>
@@ -1589,18 +1601,18 @@
           <w:noProof/>
         </w:rPr>
         <w:drawing>
-          <wp:anchor distT="0" distB="0" distL="114300" distR="114300" simplePos="0" relativeHeight="251670528" behindDoc="0" locked="0" layoutInCell="1" allowOverlap="1" wp14:anchorId="56263589" wp14:editId="2C18D087">
+          <wp:anchor distT="0" distB="0" distL="114300" distR="114300" simplePos="0" relativeHeight="251672576" behindDoc="0" locked="0" layoutInCell="1" allowOverlap="1" wp14:anchorId="2FB93A50" wp14:editId="78E9E124">
             <wp:simplePos x="0" y="0"/>
             <wp:positionH relativeFrom="column">
-              <wp:posOffset>2993340</wp:posOffset>
+              <wp:posOffset>4646803</wp:posOffset>
             </wp:positionH>
             <wp:positionV relativeFrom="paragraph">
-              <wp:posOffset>83896</wp:posOffset>
+              <wp:posOffset>88723</wp:posOffset>
             </wp:positionV>
-            <wp:extent cx="842056" cy="638877"/>
-            <wp:effectExtent l="0" t="0" r="0" b="8890"/>
+            <wp:extent cx="722630" cy="1367790"/>
+            <wp:effectExtent l="0" t="0" r="1270" b="3810"/>
             <wp:wrapSquare wrapText="bothSides"/>
-            <wp:docPr id="15" name="Imagem 15"/>
+            <wp:docPr id="17" name="Imagem 17"/>
             <wp:cNvGraphicFramePr>
               <a:graphicFrameLocks xmlns:a="http://schemas.openxmlformats.org/drawingml/2006/main" noChangeAspect="1"/>
             </wp:cNvGraphicFramePr>
@@ -1612,7 +1624,7 @@
                     <pic:cNvPicPr/>
                   </pic:nvPicPr>
                   <pic:blipFill>
-                    <a:blip r:embed="rId19" cstate="print">
+                    <a:blip r:embed="rId19">
                       <a:extLst>
                         <a:ext uri="{28A0092B-C50C-407E-A947-70E740481C1C}">
                           <a14:useLocalDpi xmlns:a14="http://schemas.microsoft.com/office/drawing/2010/main" val="0"/>
@@ -1626,7 +1638,7 @@
                   <pic:spPr>
                     <a:xfrm>
                       <a:off x="0" y="0"/>
-                      <a:ext cx="842056" cy="638877"/>
+                      <a:ext cx="722630" cy="1367790"/>
                     </a:xfrm>
                     <a:prstGeom prst="rect">
                       <a:avLst/>
@@ -1635,12 +1647,6 @@
                 </pic:pic>
               </a:graphicData>
             </a:graphic>
-            <wp14:sizeRelH relativeFrom="margin">
-              <wp14:pctWidth>0</wp14:pctWidth>
-            </wp14:sizeRelH>
-            <wp14:sizeRelV relativeFrom="margin">
-              <wp14:pctHeight>0</wp14:pctHeight>
-            </wp14:sizeRelV>
           </wp:anchor>
         </w:drawing>
       </w:r>
@@ -1669,13 +1675,13 @@
           <w:noProof/>
         </w:rPr>
         <w:drawing>
-          <wp:anchor distT="0" distB="0" distL="114300" distR="114300" simplePos="0" relativeHeight="251671552" behindDoc="0" locked="0" layoutInCell="1" allowOverlap="1" wp14:anchorId="0FDCECBA" wp14:editId="733555B6">
+          <wp:anchor distT="0" distB="0" distL="114300" distR="114300" simplePos="0" relativeHeight="251671552" behindDoc="0" locked="0" layoutInCell="1" allowOverlap="1" wp14:anchorId="0FDCECBA" wp14:editId="7FDD0279">
             <wp:simplePos x="0" y="0"/>
             <wp:positionH relativeFrom="column">
-              <wp:posOffset>250825</wp:posOffset>
+              <wp:posOffset>623291</wp:posOffset>
             </wp:positionH>
             <wp:positionV relativeFrom="paragraph">
-              <wp:posOffset>152400</wp:posOffset>
+              <wp:posOffset>115824</wp:posOffset>
             </wp:positionV>
             <wp:extent cx="2179320" cy="492125"/>
             <wp:effectExtent l="0" t="0" r="0" b="3175"/>
@@ -1744,6 +1750,60 @@
           <w:noProof/>
         </w:rPr>
         <w:drawing>
+          <wp:anchor distT="0" distB="0" distL="114300" distR="114300" simplePos="0" relativeHeight="251673600" behindDoc="0" locked="0" layoutInCell="1" allowOverlap="1" wp14:anchorId="0FF89EE7" wp14:editId="7952319F">
+            <wp:simplePos x="0" y="0"/>
+            <wp:positionH relativeFrom="column">
+              <wp:posOffset>3453613</wp:posOffset>
+            </wp:positionH>
+            <wp:positionV relativeFrom="paragraph">
+              <wp:posOffset>117805</wp:posOffset>
+            </wp:positionV>
+            <wp:extent cx="733425" cy="857250"/>
+            <wp:effectExtent l="0" t="0" r="9525" b="0"/>
+            <wp:wrapSquare wrapText="bothSides"/>
+            <wp:docPr id="18" name="Imagem 18"/>
+            <wp:cNvGraphicFramePr>
+              <a:graphicFrameLocks xmlns:a="http://schemas.openxmlformats.org/drawingml/2006/main" noChangeAspect="1"/>
+            </wp:cNvGraphicFramePr>
+            <a:graphic xmlns:a="http://schemas.openxmlformats.org/drawingml/2006/main">
+              <a:graphicData uri="http://schemas.openxmlformats.org/drawingml/2006/picture">
+                <pic:pic xmlns:pic="http://schemas.openxmlformats.org/drawingml/2006/picture">
+                  <pic:nvPicPr>
+                    <pic:cNvPr id="1" name=""/>
+                    <pic:cNvPicPr/>
+                  </pic:nvPicPr>
+                  <pic:blipFill>
+                    <a:blip r:embed="rId21">
+                      <a:extLst>
+                        <a:ext uri="{28A0092B-C50C-407E-A947-70E740481C1C}">
+                          <a14:useLocalDpi xmlns:a14="http://schemas.microsoft.com/office/drawing/2010/main" val="0"/>
+                        </a:ext>
+                      </a:extLst>
+                    </a:blip>
+                    <a:stretch>
+                      <a:fillRect/>
+                    </a:stretch>
+                  </pic:blipFill>
+                  <pic:spPr>
+                    <a:xfrm>
+                      <a:off x="0" y="0"/>
+                      <a:ext cx="733425" cy="857250"/>
+                    </a:xfrm>
+                    <a:prstGeom prst="rect">
+                      <a:avLst/>
+                    </a:prstGeom>
+                  </pic:spPr>
+                </pic:pic>
+              </a:graphicData>
+            </a:graphic>
+          </wp:anchor>
+        </w:drawing>
+      </w:r>
+      <w:r>
+        <w:rPr>
+          <w:noProof/>
+        </w:rPr>
+        <w:drawing>
           <wp:anchor distT="0" distB="0" distL="114300" distR="114300" simplePos="0" relativeHeight="251674624" behindDoc="0" locked="0" layoutInCell="1" allowOverlap="1" wp14:anchorId="7F5E11FC" wp14:editId="237D03DF">
             <wp:simplePos x="0" y="0"/>
             <wp:positionH relativeFrom="margin">
@@ -1767,7 +1827,7 @@
                     <pic:cNvPicPr/>
                   </pic:nvPicPr>
                   <pic:blipFill>
-                    <a:blip r:embed="rId21">
+                    <a:blip r:embed="rId22">
                       <a:extLst>
                         <a:ext uri="{28A0092B-C50C-407E-A947-70E740481C1C}">
                           <a14:useLocalDpi xmlns:a14="http://schemas.microsoft.com/office/drawing/2010/main" val="0"/>
@@ -1799,60 +1859,6 @@
           </wp:anchor>
         </w:drawing>
       </w:r>
-      <w:r>
-        <w:rPr>
-          <w:noProof/>
-        </w:rPr>
-        <w:drawing>
-          <wp:anchor distT="0" distB="0" distL="114300" distR="114300" simplePos="0" relativeHeight="251673600" behindDoc="0" locked="0" layoutInCell="1" allowOverlap="1" wp14:anchorId="0FF89EE7" wp14:editId="61FE18C7">
-            <wp:simplePos x="0" y="0"/>
-            <wp:positionH relativeFrom="column">
-              <wp:posOffset>3367380</wp:posOffset>
-            </wp:positionH>
-            <wp:positionV relativeFrom="paragraph">
-              <wp:posOffset>9068</wp:posOffset>
-            </wp:positionV>
-            <wp:extent cx="733425" cy="857250"/>
-            <wp:effectExtent l="0" t="0" r="9525" b="0"/>
-            <wp:wrapSquare wrapText="bothSides"/>
-            <wp:docPr id="18" name="Imagem 18"/>
-            <wp:cNvGraphicFramePr>
-              <a:graphicFrameLocks xmlns:a="http://schemas.openxmlformats.org/drawingml/2006/main" noChangeAspect="1"/>
-            </wp:cNvGraphicFramePr>
-            <a:graphic xmlns:a="http://schemas.openxmlformats.org/drawingml/2006/main">
-              <a:graphicData uri="http://schemas.openxmlformats.org/drawingml/2006/picture">
-                <pic:pic xmlns:pic="http://schemas.openxmlformats.org/drawingml/2006/picture">
-                  <pic:nvPicPr>
-                    <pic:cNvPr id="1" name=""/>
-                    <pic:cNvPicPr/>
-                  </pic:nvPicPr>
-                  <pic:blipFill>
-                    <a:blip r:embed="rId22">
-                      <a:extLst>
-                        <a:ext uri="{28A0092B-C50C-407E-A947-70E740481C1C}">
-                          <a14:useLocalDpi xmlns:a14="http://schemas.microsoft.com/office/drawing/2010/main" val="0"/>
-                        </a:ext>
-                      </a:extLst>
-                    </a:blip>
-                    <a:stretch>
-                      <a:fillRect/>
-                    </a:stretch>
-                  </pic:blipFill>
-                  <pic:spPr>
-                    <a:xfrm>
-                      <a:off x="0" y="0"/>
-                      <a:ext cx="733425" cy="857250"/>
-                    </a:xfrm>
-                    <a:prstGeom prst="rect">
-                      <a:avLst/>
-                    </a:prstGeom>
-                  </pic:spPr>
-                </pic:pic>
-              </a:graphicData>
-            </a:graphic>
-          </wp:anchor>
-        </w:drawing>
-      </w:r>
     </w:p>
     <w:p>
       <w:pPr>
@@ -1906,39 +1912,80 @@
         <w:rPr>
           <w:b/>
           <w:bCs/>
-        </w:rPr>
-      </w:pPr>
-      <w:r>
-        <w:t xml:space="preserve">Background-position: </w:t>
-      </w:r>
-      <w:r>
-        <w:rPr>
-          <w:b/>
-          <w:bCs/>
-        </w:rPr>
-        <w:t>posição x</w:t>
-      </w:r>
-      <w:r>
-        <w:t xml:space="preserve"> e </w:t>
-      </w:r>
-      <w:r>
-        <w:rPr>
-          <w:b/>
-          <w:bCs/>
-        </w:rPr>
-        <w:t>posição y</w:t>
-      </w:r>
-    </w:p>
-    <w:p>
-      <w:pPr>
-        <w:jc w:val="both"/>
-      </w:pPr>
-      <w:r>
-        <w:rPr>
-          <w:b/>
-          <w:bCs/>
-        </w:rPr>
-        <w:t xml:space="preserve">Ou </w:t>
+          <w:lang w:val="en-US"/>
+        </w:rPr>
+      </w:pPr>
+      <w:r>
+        <w:rPr>
+          <w:b/>
+          <w:bCs/>
+          <w:lang w:val="en-US"/>
+        </w:rPr>
+        <w:t>Background-position: posição x  posição y</w:t>
+      </w:r>
+    </w:p>
+    <w:p>
+      <w:pPr>
+        <w:jc w:val="both"/>
+        <w:rPr>
+          <w:b/>
+          <w:bCs/>
+          <w:lang w:val="en-US"/>
+        </w:rPr>
+      </w:pPr>
+      <w:r>
+        <w:rPr>
+          <w:b/>
+          <w:bCs/>
+          <w:lang w:val="en-US"/>
+        </w:rPr>
+        <w:t>Ex. 1:</w:t>
+      </w:r>
+    </w:p>
+    <w:p>
+      <w:pPr>
+        <w:jc w:val="both"/>
+        <w:rPr>
+          <w:b/>
+          <w:bCs/>
+          <w:lang w:val="en-US"/>
+        </w:rPr>
+      </w:pPr>
+    </w:p>
+    <w:p>
+      <w:pPr>
+        <w:jc w:val="both"/>
+        <w:rPr>
+          <w:b/>
+          <w:bCs/>
+          <w:lang w:val="en-US"/>
+        </w:rPr>
+      </w:pPr>
+    </w:p>
+    <w:p>
+      <w:pPr>
+        <w:jc w:val="both"/>
+        <w:rPr>
+          <w:b/>
+          <w:bCs/>
+          <w:lang w:val="en-US"/>
+        </w:rPr>
+      </w:pPr>
+    </w:p>
+    <w:p>
+      <w:pPr>
+        <w:jc w:val="both"/>
+      </w:pPr>
+      <w:r>
+        <w:lastRenderedPageBreak/>
+        <w:t>Ou</w:t>
+      </w:r>
+      <w:r>
+        <w:rPr>
+          <w:b/>
+          <w:bCs/>
+        </w:rPr>
+        <w:t xml:space="preserve"> </w:t>
       </w:r>
       <w:r>
         <w:t>valores pré-definidos:</w:t>
@@ -1960,21 +2007,167 @@
       </w:pPr>
       <w:r>
         <w:rPr>
+          <w:b/>
+          <w:bCs/>
+          <w:lang w:val="en-US"/>
+        </w:rPr>
+        <w:t>right</w:t>
+      </w:r>
+    </w:p>
+    <w:p>
+      <w:pPr>
+        <w:pStyle w:val="PargrafodaLista"/>
+        <w:numPr>
+          <w:ilvl w:val="0"/>
+          <w:numId w:val="5"/>
+        </w:numPr>
+        <w:jc w:val="both"/>
+        <w:rPr>
+          <w:lang w:val="en-US"/>
+        </w:rPr>
+      </w:pPr>
+      <w:r>
+        <w:rPr>
+          <w:b/>
+          <w:bCs/>
+          <w:lang w:val="en-US"/>
+        </w:rPr>
+        <w:t>left</w:t>
+      </w:r>
+    </w:p>
+    <w:p>
+      <w:pPr>
+        <w:pStyle w:val="PargrafodaLista"/>
+        <w:numPr>
+          <w:ilvl w:val="0"/>
+          <w:numId w:val="5"/>
+        </w:numPr>
+        <w:jc w:val="both"/>
+        <w:rPr>
+          <w:lang w:val="en-US"/>
+        </w:rPr>
+      </w:pPr>
+      <w:r>
+        <w:rPr>
+          <w:b/>
+          <w:bCs/>
+          <w:lang w:val="en-US"/>
+        </w:rPr>
+        <w:t>center</w:t>
+      </w:r>
+    </w:p>
+    <w:p>
+      <w:pPr>
+        <w:pStyle w:val="PargrafodaLista"/>
+        <w:numPr>
+          <w:ilvl w:val="0"/>
+          <w:numId w:val="5"/>
+        </w:numPr>
+        <w:jc w:val="both"/>
+        <w:rPr>
+          <w:lang w:val="en-US"/>
+        </w:rPr>
+      </w:pPr>
+      <w:r>
+        <w:rPr>
+          <w:b/>
+          <w:bCs/>
+          <w:lang w:val="en-US"/>
+        </w:rPr>
+        <w:t>top</w:t>
+      </w:r>
+    </w:p>
+    <w:p>
+      <w:pPr>
+        <w:pStyle w:val="PargrafodaLista"/>
+        <w:numPr>
+          <w:ilvl w:val="0"/>
+          <w:numId w:val="5"/>
+        </w:numPr>
+        <w:jc w:val="both"/>
+        <w:rPr>
+          <w:lang w:val="en-US"/>
+        </w:rPr>
+      </w:pPr>
+      <w:r>
+        <w:rPr>
+          <w:b/>
+          <w:bCs/>
+          <w:lang w:val="en-US"/>
+        </w:rPr>
+        <w:t>bottom</w:t>
+      </w:r>
+    </w:p>
+    <w:p>
+      <w:pPr>
+        <w:pStyle w:val="PargrafodaLista"/>
+        <w:jc w:val="both"/>
+        <w:rPr>
+          <w:lang w:val="en-US"/>
+        </w:rPr>
+      </w:pPr>
+    </w:p>
+    <w:p>
+      <w:pPr>
+        <w:jc w:val="both"/>
+      </w:pPr>
+      <w:r>
+        <w:rPr>
+          <w:b/>
+          <w:bCs/>
+        </w:rPr>
+        <w:t>Ex.</w:t>
+      </w:r>
+      <w:r>
+        <w:rPr>
+          <w:b/>
+          <w:bCs/>
+        </w:rPr>
+        <w:t xml:space="preserve"> 2</w:t>
+      </w:r>
+      <w:r>
+        <w:rPr>
+          <w:b/>
+          <w:bCs/>
+        </w:rPr>
+        <w:t>:</w:t>
+      </w:r>
+      <w:r>
+        <w:rPr>
+          <w:b/>
+          <w:bCs/>
+          <w:noProof/>
+        </w:rPr>
+        <w:t xml:space="preserve"> </w:t>
+      </w:r>
+      <w:r>
+        <w:rPr>
+          <w:noProof/>
+        </w:rPr>
+        <w:t>se a imagem for menor que o contâiner, ela ficará na posição fornecida.</w:t>
+      </w:r>
+    </w:p>
+    <w:p>
+      <w:pPr>
+        <w:jc w:val="both"/>
+      </w:pPr>
+      <w:r>
+        <w:rPr>
           <w:noProof/>
         </w:rPr>
         <w:drawing>
-          <wp:anchor distT="0" distB="0" distL="114300" distR="114300" simplePos="0" relativeHeight="251675648" behindDoc="0" locked="0" layoutInCell="1" allowOverlap="1" wp14:anchorId="67360282" wp14:editId="224488AE">
+          <wp:anchor distT="0" distB="0" distL="114300" distR="114300" simplePos="0" relativeHeight="251676672" behindDoc="0" locked="0" layoutInCell="1" allowOverlap="1" wp14:anchorId="59032425" wp14:editId="7DD77F8A">
             <wp:simplePos x="0" y="0"/>
-            <wp:positionH relativeFrom="column">
-              <wp:posOffset>2671014</wp:posOffset>
+            <wp:positionH relativeFrom="margin">
+              <wp:posOffset>2957068</wp:posOffset>
             </wp:positionH>
             <wp:positionV relativeFrom="paragraph">
-              <wp:posOffset>189230</wp:posOffset>
+              <wp:posOffset>196520</wp:posOffset>
             </wp:positionV>
-            <wp:extent cx="1798955" cy="575945"/>
+            <wp:extent cx="3145155" cy="249555"/>
             <wp:effectExtent l="0" t="0" r="0" b="0"/>
             <wp:wrapSquare wrapText="bothSides"/>
-            <wp:docPr id="20" name="Imagem 20"/>
+            <wp:docPr id="21" name="Imagem 21"/>
             <wp:cNvGraphicFramePr>
               <a:graphicFrameLocks xmlns:a="http://schemas.openxmlformats.org/drawingml/2006/main" noChangeAspect="1"/>
             </wp:cNvGraphicFramePr>
@@ -2000,7 +2193,7 @@
                   <pic:spPr>
                     <a:xfrm>
                       <a:off x="0" y="0"/>
-                      <a:ext cx="1798955" cy="575945"/>
+                      <a:ext cx="3145155" cy="249555"/>
                     </a:xfrm>
                     <a:prstGeom prst="rect">
                       <a:avLst/>
@@ -2009,129 +2202,112 @@
                 </pic:pic>
               </a:graphicData>
             </a:graphic>
+            <wp14:sizeRelH relativeFrom="margin">
+              <wp14:pctWidth>0</wp14:pctWidth>
+            </wp14:sizeRelH>
+            <wp14:sizeRelV relativeFrom="margin">
+              <wp14:pctHeight>0</wp14:pctHeight>
+            </wp14:sizeRelV>
           </wp:anchor>
         </w:drawing>
       </w:r>
       <w:r>
         <w:rPr>
-          <w:b/>
-          <w:bCs/>
-          <w:lang w:val="en-US"/>
-        </w:rPr>
-        <w:t>right;</w:t>
-      </w:r>
-    </w:p>
-    <w:p>
-      <w:pPr>
-        <w:pStyle w:val="PargrafodaLista"/>
-        <w:numPr>
-          <w:ilvl w:val="0"/>
-          <w:numId w:val="5"/>
-        </w:numPr>
-        <w:jc w:val="both"/>
-        <w:rPr>
-          <w:lang w:val="en-US"/>
-        </w:rPr>
-      </w:pPr>
-      <w:r>
-        <w:rPr>
-          <w:b/>
-          <w:bCs/>
-          <w:lang w:val="en-US"/>
-        </w:rPr>
-        <w:t>left</w:t>
-      </w:r>
-      <w:r>
-        <w:rPr>
-          <w:lang w:val="en-US"/>
-        </w:rPr>
-        <w:t>;</w:t>
-      </w:r>
-    </w:p>
-    <w:p>
-      <w:pPr>
-        <w:pStyle w:val="PargrafodaLista"/>
-        <w:numPr>
-          <w:ilvl w:val="0"/>
-          <w:numId w:val="5"/>
-        </w:numPr>
-        <w:jc w:val="both"/>
-        <w:rPr>
-          <w:lang w:val="en-US"/>
-        </w:rPr>
-      </w:pPr>
-      <w:r>
-        <w:rPr>
-          <w:b/>
-          <w:bCs/>
-          <w:lang w:val="en-US"/>
-        </w:rPr>
-        <w:t>center</w:t>
-      </w:r>
-      <w:r>
-        <w:rPr>
-          <w:lang w:val="en-US"/>
-        </w:rPr>
-        <w:t>;</w:t>
-      </w:r>
-    </w:p>
-    <w:p>
-      <w:pPr>
-        <w:pStyle w:val="PargrafodaLista"/>
-        <w:numPr>
-          <w:ilvl w:val="0"/>
-          <w:numId w:val="5"/>
-        </w:numPr>
-        <w:jc w:val="both"/>
-        <w:rPr>
-          <w:lang w:val="en-US"/>
-        </w:rPr>
-      </w:pPr>
-      <w:r>
-        <w:rPr>
-          <w:b/>
-          <w:bCs/>
-          <w:lang w:val="en-US"/>
-        </w:rPr>
-        <w:t>bottom</w:t>
-      </w:r>
-      <w:r>
-        <w:rPr>
-          <w:lang w:val="en-US"/>
-        </w:rPr>
-        <w:t>;</w:t>
-      </w:r>
-    </w:p>
-    <w:p>
-      <w:pPr>
-        <w:pStyle w:val="PargrafodaLista"/>
-        <w:numPr>
-          <w:ilvl w:val="0"/>
-          <w:numId w:val="5"/>
-        </w:numPr>
-        <w:jc w:val="both"/>
-        <w:rPr>
-          <w:lang w:val="en-US"/>
-        </w:rPr>
-      </w:pPr>
-      <w:r>
-        <w:rPr>
-          <w:noProof/>
-        </w:rPr>
-        <w:lastRenderedPageBreak/>
+          <w:noProof/>
+        </w:rPr>
         <w:drawing>
-          <wp:anchor distT="0" distB="0" distL="114300" distR="114300" simplePos="0" relativeHeight="251676672" behindDoc="0" locked="0" layoutInCell="1" allowOverlap="1" wp14:anchorId="59032425" wp14:editId="3F2E45C4">
+          <wp:anchor distT="0" distB="0" distL="114300" distR="114300" simplePos="0" relativeHeight="251675648" behindDoc="0" locked="0" layoutInCell="1" allowOverlap="1" wp14:anchorId="67360282" wp14:editId="586DE6CD">
+            <wp:simplePos x="0" y="0"/>
+            <wp:positionH relativeFrom="column">
+              <wp:posOffset>287274</wp:posOffset>
+            </wp:positionH>
+            <wp:positionV relativeFrom="paragraph">
+              <wp:posOffset>219125</wp:posOffset>
+            </wp:positionV>
+            <wp:extent cx="2451100" cy="196850"/>
+            <wp:effectExtent l="0" t="0" r="6350" b="0"/>
+            <wp:wrapSquare wrapText="bothSides"/>
+            <wp:docPr id="20" name="Imagem 20"/>
+            <wp:cNvGraphicFramePr>
+              <a:graphicFrameLocks xmlns:a="http://schemas.openxmlformats.org/drawingml/2006/main" noChangeAspect="1"/>
+            </wp:cNvGraphicFramePr>
+            <a:graphic xmlns:a="http://schemas.openxmlformats.org/drawingml/2006/main">
+              <a:graphicData uri="http://schemas.openxmlformats.org/drawingml/2006/picture">
+                <pic:pic xmlns:pic="http://schemas.openxmlformats.org/drawingml/2006/picture">
+                  <pic:nvPicPr>
+                    <pic:cNvPr id="1" name=""/>
+                    <pic:cNvPicPr/>
+                  </pic:nvPicPr>
+                  <pic:blipFill rotWithShape="1">
+                    <a:blip r:embed="rId24">
+                      <a:extLst>
+                        <a:ext uri="{28A0092B-C50C-407E-A947-70E740481C1C}">
+                          <a14:useLocalDpi xmlns:a14="http://schemas.microsoft.com/office/drawing/2010/main" val="0"/>
+                        </a:ext>
+                      </a:extLst>
+                    </a:blip>
+                    <a:srcRect l="9070" t="50167" r="25182" b="33174"/>
+                    <a:stretch/>
+                  </pic:blipFill>
+                  <pic:spPr bwMode="auto">
+                    <a:xfrm>
+                      <a:off x="0" y="0"/>
+                      <a:ext cx="2451100" cy="196850"/>
+                    </a:xfrm>
+                    <a:prstGeom prst="rect">
+                      <a:avLst/>
+                    </a:prstGeom>
+                    <a:ln>
+                      <a:noFill/>
+                    </a:ln>
+                    <a:extLst>
+                      <a:ext uri="{53640926-AAD7-44D8-BBD7-CCE9431645EC}">
+                        <a14:shadowObscured xmlns:a14="http://schemas.microsoft.com/office/drawing/2010/main"/>
+                      </a:ext>
+                    </a:extLst>
+                  </pic:spPr>
+                </pic:pic>
+              </a:graphicData>
+            </a:graphic>
+            <wp14:sizeRelH relativeFrom="margin">
+              <wp14:pctWidth>0</wp14:pctWidth>
+            </wp14:sizeRelH>
+            <wp14:sizeRelV relativeFrom="margin">
+              <wp14:pctHeight>0</wp14:pctHeight>
+            </wp14:sizeRelV>
+          </wp:anchor>
+        </w:drawing>
+      </w:r>
+    </w:p>
+    <w:p>
+      <w:pPr>
+        <w:jc w:val="both"/>
+      </w:pPr>
+    </w:p>
+    <w:p>
+      <w:pPr>
+        <w:jc w:val="both"/>
+        <w:rPr>
+          <w:noProof/>
+        </w:rPr>
+      </w:pPr>
+      <w:r>
+        <w:rPr>
+          <w:noProof/>
+        </w:rPr>
+        <w:drawing>
+          <wp:anchor distT="0" distB="0" distL="114300" distR="114300" simplePos="0" relativeHeight="251721728" behindDoc="0" locked="0" layoutInCell="1" allowOverlap="1" wp14:anchorId="3E1BBA9D" wp14:editId="51BECAA0">
             <wp:simplePos x="0" y="0"/>
             <wp:positionH relativeFrom="margin">
-              <wp:align>right</wp:align>
+              <wp:align>center</wp:align>
             </wp:positionH>
             <wp:positionV relativeFrom="paragraph">
-              <wp:posOffset>185750</wp:posOffset>
+              <wp:posOffset>372516</wp:posOffset>
             </wp:positionV>
-            <wp:extent cx="3343046" cy="249235"/>
-            <wp:effectExtent l="0" t="0" r="0" b="0"/>
+            <wp:extent cx="2181225" cy="209550"/>
+            <wp:effectExtent l="0" t="0" r="9525" b="0"/>
             <wp:wrapSquare wrapText="bothSides"/>
-            <wp:docPr id="21" name="Imagem 21"/>
+            <wp:docPr id="59" name="Imagem 59"/>
             <wp:cNvGraphicFramePr>
               <a:graphicFrameLocks xmlns:a="http://schemas.openxmlformats.org/drawingml/2006/main" noChangeAspect="1"/>
             </wp:cNvGraphicFramePr>
@@ -2143,7 +2319,7 @@
                     <pic:cNvPicPr/>
                   </pic:nvPicPr>
                   <pic:blipFill>
-                    <a:blip r:embed="rId24">
+                    <a:blip r:embed="rId25">
                       <a:extLst>
                         <a:ext uri="{28A0092B-C50C-407E-A947-70E740481C1C}">
                           <a14:useLocalDpi xmlns:a14="http://schemas.microsoft.com/office/drawing/2010/main" val="0"/>
@@ -2157,7 +2333,7 @@
                   <pic:spPr>
                     <a:xfrm>
                       <a:off x="0" y="0"/>
-                      <a:ext cx="3343046" cy="249235"/>
+                      <a:ext cx="2181225" cy="209550"/>
                     </a:xfrm>
                     <a:prstGeom prst="rect">
                       <a:avLst/>
@@ -2173,38 +2349,14 @@
         <w:rPr>
           <w:b/>
           <w:bCs/>
-          <w:lang w:val="en-US"/>
-        </w:rPr>
-        <w:t>top</w:t>
-      </w:r>
-      <w:r>
-        <w:rPr>
-          <w:lang w:val="en-US"/>
-        </w:rPr>
-        <w:t>.</w:t>
-      </w:r>
-    </w:p>
-    <w:p>
-      <w:pPr>
-        <w:jc w:val="both"/>
-        <w:rPr>
-          <w:b/>
-          <w:bCs/>
-          <w:lang w:val="en-US"/>
-        </w:rPr>
-      </w:pPr>
-      <w:r>
-        <w:rPr>
-          <w:b/>
-          <w:bCs/>
-          <w:lang w:val="en-US"/>
-        </w:rPr>
-        <w:t>Ex.:</w:t>
-      </w:r>
-      <w:r>
-        <w:rPr>
-          <w:b/>
-          <w:bCs/>
+        </w:rPr>
+        <w:t>Ex. 3:</w:t>
+      </w:r>
+      <w:r>
+        <w:t xml:space="preserve"> se a imagem for maior que o contâiner, a imagem que aparecerá ficará focada na posição fornecida.</w:t>
+      </w:r>
+      <w:r>
+        <w:rPr>
           <w:noProof/>
         </w:rPr>
         <w:t xml:space="preserve"> </w:t>
@@ -2213,9 +2365,150 @@
     <w:p>
       <w:pPr>
         <w:jc w:val="both"/>
-        <w:rPr>
-          <w:lang w:val="en-US"/>
-        </w:rPr>
+      </w:pPr>
+      <w:r>
+        <w:rPr>
+          <w:noProof/>
+        </w:rPr>
+        <w:drawing>
+          <wp:anchor distT="0" distB="0" distL="114300" distR="114300" simplePos="0" relativeHeight="251722752" behindDoc="0" locked="0" layoutInCell="1" allowOverlap="1" wp14:anchorId="726121B0" wp14:editId="2D9EC7BC">
+            <wp:simplePos x="0" y="0"/>
+            <wp:positionH relativeFrom="column">
+              <wp:posOffset>126264</wp:posOffset>
+            </wp:positionH>
+            <wp:positionV relativeFrom="paragraph">
+              <wp:posOffset>283845</wp:posOffset>
+            </wp:positionV>
+            <wp:extent cx="2997835" cy="1606550"/>
+            <wp:effectExtent l="0" t="0" r="0" b="0"/>
+            <wp:wrapSquare wrapText="bothSides"/>
+            <wp:docPr id="60" name="Imagem 60"/>
+            <wp:cNvGraphicFramePr>
+              <a:graphicFrameLocks xmlns:a="http://schemas.openxmlformats.org/drawingml/2006/main" noChangeAspect="1"/>
+            </wp:cNvGraphicFramePr>
+            <a:graphic xmlns:a="http://schemas.openxmlformats.org/drawingml/2006/main">
+              <a:graphicData uri="http://schemas.openxmlformats.org/drawingml/2006/picture">
+                <pic:pic xmlns:pic="http://schemas.openxmlformats.org/drawingml/2006/picture">
+                  <pic:nvPicPr>
+                    <pic:cNvPr id="1" name=""/>
+                    <pic:cNvPicPr/>
+                  </pic:nvPicPr>
+                  <pic:blipFill>
+                    <a:blip r:embed="rId26" cstate="print">
+                      <a:extLst>
+                        <a:ext uri="{28A0092B-C50C-407E-A947-70E740481C1C}">
+                          <a14:useLocalDpi xmlns:a14="http://schemas.microsoft.com/office/drawing/2010/main" val="0"/>
+                        </a:ext>
+                      </a:extLst>
+                    </a:blip>
+                    <a:stretch>
+                      <a:fillRect/>
+                    </a:stretch>
+                  </pic:blipFill>
+                  <pic:spPr>
+                    <a:xfrm>
+                      <a:off x="0" y="0"/>
+                      <a:ext cx="2997835" cy="1606550"/>
+                    </a:xfrm>
+                    <a:prstGeom prst="rect">
+                      <a:avLst/>
+                    </a:prstGeom>
+                  </pic:spPr>
+                </pic:pic>
+              </a:graphicData>
+            </a:graphic>
+          </wp:anchor>
+        </w:drawing>
+      </w:r>
+    </w:p>
+    <w:p>
+      <w:pPr>
+        <w:jc w:val="both"/>
+      </w:pPr>
+      <w:r>
+        <w:rPr>
+          <w:noProof/>
+        </w:rPr>
+        <w:drawing>
+          <wp:anchor distT="0" distB="0" distL="114300" distR="114300" simplePos="0" relativeHeight="251719680" behindDoc="0" locked="0" layoutInCell="1" allowOverlap="1" wp14:anchorId="3018A61D" wp14:editId="7BFD848F">
+            <wp:simplePos x="0" y="0"/>
+            <wp:positionH relativeFrom="column">
+              <wp:posOffset>3768445</wp:posOffset>
+            </wp:positionH>
+            <wp:positionV relativeFrom="paragraph">
+              <wp:posOffset>144145</wp:posOffset>
+            </wp:positionV>
+            <wp:extent cx="1923415" cy="1347470"/>
+            <wp:effectExtent l="0" t="0" r="635" b="5080"/>
+            <wp:wrapSquare wrapText="bothSides"/>
+            <wp:docPr id="58" name="Imagem 58"/>
+            <wp:cNvGraphicFramePr>
+              <a:graphicFrameLocks xmlns:a="http://schemas.openxmlformats.org/drawingml/2006/main" noChangeAspect="1"/>
+            </wp:cNvGraphicFramePr>
+            <a:graphic xmlns:a="http://schemas.openxmlformats.org/drawingml/2006/main">
+              <a:graphicData uri="http://schemas.openxmlformats.org/drawingml/2006/picture">
+                <pic:pic xmlns:pic="http://schemas.openxmlformats.org/drawingml/2006/picture">
+                  <pic:nvPicPr>
+                    <pic:cNvPr id="1" name=""/>
+                    <pic:cNvPicPr/>
+                  </pic:nvPicPr>
+                  <pic:blipFill>
+                    <a:blip r:embed="rId27" cstate="print">
+                      <a:extLst>
+                        <a:ext uri="{28A0092B-C50C-407E-A947-70E740481C1C}">
+                          <a14:useLocalDpi xmlns:a14="http://schemas.microsoft.com/office/drawing/2010/main" val="0"/>
+                        </a:ext>
+                      </a:extLst>
+                    </a:blip>
+                    <a:stretch>
+                      <a:fillRect/>
+                    </a:stretch>
+                  </pic:blipFill>
+                  <pic:spPr>
+                    <a:xfrm>
+                      <a:off x="0" y="0"/>
+                      <a:ext cx="1923415" cy="1347470"/>
+                    </a:xfrm>
+                    <a:prstGeom prst="rect">
+                      <a:avLst/>
+                    </a:prstGeom>
+                  </pic:spPr>
+                </pic:pic>
+              </a:graphicData>
+            </a:graphic>
+          </wp:anchor>
+        </w:drawing>
+      </w:r>
+      <w:r>
+        <w:rPr>
+          <w:noProof/>
+        </w:rPr>
+        <w:t xml:space="preserve"> </w:t>
+      </w:r>
+    </w:p>
+    <w:p>
+      <w:pPr>
+        <w:jc w:val="both"/>
+      </w:pPr>
+    </w:p>
+    <w:p>
+      <w:pPr>
+        <w:jc w:val="both"/>
+      </w:pPr>
+    </w:p>
+    <w:p>
+      <w:pPr>
+        <w:jc w:val="both"/>
+      </w:pPr>
+    </w:p>
+    <w:p>
+      <w:pPr>
+        <w:jc w:val="both"/>
+      </w:pPr>
+    </w:p>
+    <w:p>
+      <w:pPr>
+        <w:jc w:val="both"/>
       </w:pPr>
     </w:p>
     <w:p>
@@ -2253,10 +2546,23 @@
           <w:b/>
           <w:bCs/>
         </w:rPr>
-        <w:t>Fixed</w:t>
-      </w:r>
-      <w:r>
-        <w:t xml:space="preserve"> =&gt; acompanha o scroll da página;</w:t>
+        <w:t xml:space="preserve">Scroll(padrão) </w:t>
+      </w:r>
+      <w:r>
+        <w:t xml:space="preserve">=&gt; </w:t>
+      </w:r>
+      <w:r>
+        <w:t xml:space="preserve"> a imagem de fundo </w:t>
+      </w:r>
+      <w:r>
+        <w:t>acompanha o scroll da página</w:t>
+      </w:r>
+      <w:r>
+        <w:rPr>
+          <w:b/>
+          <w:bCs/>
+        </w:rPr>
+        <w:t xml:space="preserve"> </w:t>
       </w:r>
     </w:p>
     <w:p>
@@ -2273,25 +2579,33 @@
           <w:b/>
           <w:bCs/>
         </w:rPr>
-        <w:t xml:space="preserve">Scroll(padrão) </w:t>
-      </w:r>
-      <w:r>
-        <w:t>=&gt;</w:t>
-      </w:r>
-      <w:r>
-        <w:t xml:space="preserve"> </w:t>
-      </w:r>
-      <w:r>
-        <w:t>não acompanha o scroll da página.</w:t>
-      </w:r>
-    </w:p>
-    <w:p>
-      <w:pPr>
-        <w:jc w:val="both"/>
-        <w:rPr>
-          <w:b/>
-          <w:bCs/>
-          <w:lang w:val="en-US"/>
+        <w:t>Fixed</w:t>
+      </w:r>
+      <w:r>
+        <w:t xml:space="preserve"> =&gt; </w:t>
+      </w:r>
+      <w:r>
+        <w:t xml:space="preserve">a imagem de fundo </w:t>
+      </w:r>
+      <w:r>
+        <w:t>fica fix</w:t>
+      </w:r>
+      <w:r>
+        <w:t>a</w:t>
+      </w:r>
+      <w:r>
+        <w:t xml:space="preserve"> na tela</w:t>
+      </w:r>
+      <w:r>
+        <w:t>;</w:t>
+      </w:r>
+    </w:p>
+    <w:p>
+      <w:pPr>
+        <w:jc w:val="both"/>
+        <w:rPr>
+          <w:b/>
+          <w:bCs/>
         </w:rPr>
       </w:pPr>
       <w:r>
@@ -2301,13 +2615,13 @@
           <w:noProof/>
         </w:rPr>
         <w:drawing>
-          <wp:anchor distT="0" distB="0" distL="114300" distR="114300" simplePos="0" relativeHeight="251682816" behindDoc="0" locked="0" layoutInCell="1" allowOverlap="1" wp14:anchorId="305AC0EE" wp14:editId="2355466B">
+          <wp:anchor distT="0" distB="0" distL="114300" distR="114300" simplePos="0" relativeHeight="251682816" behindDoc="0" locked="0" layoutInCell="1" allowOverlap="1" wp14:anchorId="305AC0EE" wp14:editId="6F8FDA35">
             <wp:simplePos x="0" y="0"/>
             <wp:positionH relativeFrom="column">
-              <wp:posOffset>3286684</wp:posOffset>
+              <wp:posOffset>3680942</wp:posOffset>
             </wp:positionH>
             <wp:positionV relativeFrom="paragraph">
-              <wp:posOffset>7341</wp:posOffset>
+              <wp:posOffset>43206</wp:posOffset>
             </wp:positionV>
             <wp:extent cx="1619250" cy="940435"/>
             <wp:effectExtent l="0" t="0" r="0" b="0"/>
@@ -2324,7 +2638,7 @@
                     <pic:cNvPicPr/>
                   </pic:nvPicPr>
                   <pic:blipFill>
-                    <a:blip r:embed="rId25" cstate="print">
+                    <a:blip r:embed="rId28" cstate="print">
                       <a:extLst>
                         <a:ext uri="{28A0092B-C50C-407E-A947-70E740481C1C}">
                           <a14:useLocalDpi xmlns:a14="http://schemas.microsoft.com/office/drawing/2010/main" val="0"/>
@@ -2360,7 +2674,6 @@
         <w:rPr>
           <w:b/>
           <w:bCs/>
-          <w:lang w:val="en-US"/>
         </w:rPr>
         <w:t>Ex.:</w:t>
       </w:r>
@@ -2371,7 +2684,24 @@
         <w:rPr>
           <w:b/>
           <w:bCs/>
-          <w:lang w:val="en-US"/>
+        </w:rPr>
+      </w:pPr>
+    </w:p>
+    <w:p>
+      <w:pPr>
+        <w:jc w:val="both"/>
+        <w:rPr>
+          <w:b/>
+          <w:bCs/>
+        </w:rPr>
+      </w:pPr>
+    </w:p>
+    <w:p>
+      <w:pPr>
+        <w:jc w:val="both"/>
+        <w:rPr>
+          <w:b/>
+          <w:bCs/>
         </w:rPr>
       </w:pPr>
       <w:r>
@@ -2379,13 +2709,13 @@
           <w:noProof/>
         </w:rPr>
         <w:drawing>
-          <wp:anchor distT="0" distB="0" distL="114300" distR="114300" simplePos="0" relativeHeight="251683840" behindDoc="0" locked="0" layoutInCell="1" allowOverlap="1" wp14:anchorId="7C25EB97" wp14:editId="00903B82">
+          <wp:anchor distT="0" distB="0" distL="114300" distR="114300" simplePos="0" relativeHeight="251683840" behindDoc="0" locked="0" layoutInCell="1" allowOverlap="1" wp14:anchorId="7C25EB97" wp14:editId="05DDF7C7">
             <wp:simplePos x="0" y="0"/>
-            <wp:positionH relativeFrom="column">
-              <wp:posOffset>3316274</wp:posOffset>
+            <wp:positionH relativeFrom="margin">
+              <wp:posOffset>3701161</wp:posOffset>
             </wp:positionH>
             <wp:positionV relativeFrom="paragraph">
-              <wp:posOffset>818007</wp:posOffset>
+              <wp:posOffset>209220</wp:posOffset>
             </wp:positionV>
             <wp:extent cx="1588926" cy="933476"/>
             <wp:effectExtent l="0" t="0" r="0" b="0"/>
@@ -2402,7 +2732,7 @@
                     <pic:cNvPicPr/>
                   </pic:nvPicPr>
                   <pic:blipFill>
-                    <a:blip r:embed="rId26" cstate="print">
+                    <a:blip r:embed="rId29" cstate="print">
                       <a:extLst>
                         <a:ext uri="{28A0092B-C50C-407E-A947-70E740481C1C}">
                           <a14:useLocalDpi xmlns:a14="http://schemas.microsoft.com/office/drawing/2010/main" val="0"/>
@@ -2433,13 +2763,13 @@
           <w:noProof/>
         </w:rPr>
         <w:drawing>
-          <wp:anchor distT="0" distB="0" distL="114300" distR="114300" simplePos="0" relativeHeight="251681792" behindDoc="0" locked="0" layoutInCell="1" allowOverlap="1" wp14:anchorId="6B202D89" wp14:editId="0150CAA1">
+          <wp:anchor distT="0" distB="0" distL="114300" distR="114300" simplePos="0" relativeHeight="251681792" behindDoc="0" locked="0" layoutInCell="1" allowOverlap="1" wp14:anchorId="6B202D89" wp14:editId="6139B2DE">
             <wp:simplePos x="0" y="0"/>
             <wp:positionH relativeFrom="column">
-              <wp:posOffset>579501</wp:posOffset>
+              <wp:posOffset>966800</wp:posOffset>
             </wp:positionH>
             <wp:positionV relativeFrom="paragraph">
-              <wp:posOffset>661797</wp:posOffset>
+              <wp:posOffset>9982</wp:posOffset>
             </wp:positionV>
             <wp:extent cx="2105025" cy="228600"/>
             <wp:effectExtent l="0" t="0" r="9525" b="0"/>
@@ -2456,7 +2786,7 @@
                     <pic:cNvPicPr/>
                   </pic:nvPicPr>
                   <pic:blipFill>
-                    <a:blip r:embed="rId27">
+                    <a:blip r:embed="rId30">
                       <a:extLst>
                         <a:ext uri="{28A0092B-C50C-407E-A947-70E740481C1C}">
                           <a14:useLocalDpi xmlns:a14="http://schemas.microsoft.com/office/drawing/2010/main" val="0"/>
@@ -2482,158 +2812,294 @@
           </wp:anchor>
         </w:drawing>
       </w:r>
-      <w:r>
-        <w:rPr>
-          <w:b/>
-          <w:bCs/>
-          <w:lang w:val="en-US"/>
-        </w:rPr>
-        <w:t>sdsds</w:t>
-      </w:r>
-    </w:p>
-    <w:p>
-      <w:pPr>
-        <w:jc w:val="both"/>
-        <w:rPr>
-          <w:b/>
-          <w:bCs/>
-          <w:lang w:val="en-US"/>
-        </w:rPr>
-      </w:pPr>
-    </w:p>
-    <w:p>
-      <w:pPr>
-        <w:jc w:val="both"/>
-        <w:rPr>
-          <w:b/>
-          <w:bCs/>
-          <w:lang w:val="en-US"/>
-        </w:rPr>
-      </w:pPr>
-    </w:p>
-    <w:p>
-      <w:pPr>
-        <w:jc w:val="both"/>
-        <w:rPr>
-          <w:b/>
-          <w:bCs/>
-          <w:lang w:val="en-US"/>
-        </w:rPr>
-      </w:pPr>
-    </w:p>
-    <w:p>
-      <w:pPr>
-        <w:jc w:val="both"/>
-        <w:rPr>
-          <w:b/>
-          <w:bCs/>
-          <w:lang w:val="en-US"/>
-        </w:rPr>
-      </w:pPr>
-    </w:p>
-    <w:p>
-      <w:pPr>
-        <w:jc w:val="both"/>
-        <w:rPr>
-          <w:b/>
-          <w:bCs/>
-          <w:lang w:val="en-US"/>
-        </w:rPr>
-      </w:pPr>
-    </w:p>
-    <w:p>
-      <w:pPr>
-        <w:jc w:val="both"/>
-        <w:rPr>
-          <w:b/>
-          <w:bCs/>
-          <w:lang w:val="en-US"/>
-        </w:rPr>
-      </w:pPr>
-    </w:p>
-    <w:p>
-      <w:pPr>
-        <w:jc w:val="center"/>
-        <w:rPr>
-          <w:b/>
-          <w:bCs/>
-          <w:lang w:val="en-US"/>
-        </w:rPr>
-      </w:pPr>
-      <w:r>
-        <w:rPr>
-          <w:b/>
-          <w:bCs/>
-          <w:lang w:val="en-US"/>
-        </w:rPr>
-        <w:t>Shorthand background</w:t>
-      </w:r>
-    </w:p>
-    <w:p>
-      <w:pPr>
-        <w:jc w:val="both"/>
-        <w:rPr>
-          <w:i/>
-          <w:iCs/>
-          <w:lang w:val="en-US"/>
-        </w:rPr>
-      </w:pPr>
-      <w:r>
-        <w:rPr>
-          <w:b/>
-          <w:bCs/>
-          <w:i/>
-          <w:iCs/>
-          <w:lang w:val="en-US"/>
-        </w:rPr>
-        <w:t>background: &lt;</w:t>
-      </w:r>
-      <w:r>
-        <w:rPr>
-          <w:i/>
-          <w:iCs/>
-          <w:lang w:val="en-US"/>
-        </w:rPr>
-        <w:t xml:space="preserve">color&gt; &lt;image&gt; &lt;repeat&gt; </w:t>
-      </w:r>
-      <w:r>
-        <w:rPr>
-          <w:i/>
-          <w:iCs/>
-          <w:lang w:val="en-US"/>
-        </w:rPr>
-        <w:t xml:space="preserve">&lt;attachement&gt; </w:t>
-      </w:r>
-      <w:r>
-        <w:rPr>
-          <w:i/>
-          <w:iCs/>
-          <w:lang w:val="en-US"/>
-        </w:rPr>
-        <w:t>&lt;position&gt;</w:t>
-      </w:r>
-    </w:p>
-    <w:p>
-      <w:pPr>
-        <w:jc w:val="both"/>
+    </w:p>
+    <w:p>
+      <w:pPr>
+        <w:jc w:val="both"/>
+        <w:rPr>
+          <w:b/>
+          <w:bCs/>
+        </w:rPr>
+      </w:pPr>
+    </w:p>
+    <w:p>
+      <w:pPr>
+        <w:jc w:val="both"/>
+        <w:rPr>
+          <w:b/>
+          <w:bCs/>
+        </w:rPr>
+      </w:pPr>
+    </w:p>
+    <w:p>
+      <w:pPr>
+        <w:jc w:val="both"/>
+        <w:rPr>
+          <w:b/>
+          <w:bCs/>
+        </w:rPr>
+      </w:pPr>
+    </w:p>
+    <w:p>
+      <w:pPr>
+        <w:jc w:val="both"/>
+        <w:rPr>
+          <w:b/>
+          <w:bCs/>
+        </w:rPr>
+      </w:pPr>
+    </w:p>
+    <w:p>
+      <w:pPr>
+        <w:jc w:val="both"/>
+        <w:rPr>
+          <w:b/>
+          <w:bCs/>
+        </w:rPr>
+      </w:pPr>
+    </w:p>
+    <w:p>
+      <w:pPr>
+        <w:jc w:val="both"/>
+        <w:rPr>
+          <w:b/>
+          <w:bCs/>
+        </w:rPr>
+      </w:pPr>
+    </w:p>
+    <w:p>
+      <w:pPr>
+        <w:jc w:val="both"/>
+      </w:pPr>
+      <w:r>
+        <w:rPr>
+          <w:b/>
+          <w:bCs/>
+        </w:rPr>
+        <w:lastRenderedPageBreak/>
+        <w:t>Background-size:</w:t>
+      </w:r>
+      <w:r>
+        <w:t xml:space="preserve"> configura as dimensões da</w:t>
+      </w:r>
+      <w:r>
+        <w:t xml:space="preserve"> imagem. Tem os seguintes parâmetros:</w:t>
+      </w:r>
+    </w:p>
+    <w:p>
+      <w:pPr>
+        <w:jc w:val="both"/>
+        <w:rPr>
+          <w:b/>
+          <w:bCs/>
+        </w:rPr>
+      </w:pPr>
+      <w:r>
+        <w:tab/>
+      </w:r>
+      <w:r>
+        <w:rPr>
+          <w:b/>
+          <w:bCs/>
+        </w:rPr>
+        <w:t>Background-size: width height</w:t>
+      </w:r>
+    </w:p>
+    <w:p>
+      <w:pPr>
+        <w:jc w:val="both"/>
+      </w:pPr>
+      <w:r>
+        <w:rPr>
+          <w:b/>
+          <w:bCs/>
+        </w:rPr>
+        <w:tab/>
+      </w:r>
+      <w:r>
+        <w:rPr>
+          <w:b/>
+          <w:bCs/>
+        </w:rPr>
+        <w:t>Background-size: um valor</w:t>
+      </w:r>
+      <w:r>
+        <w:rPr>
+          <w:b/>
+          <w:bCs/>
+        </w:rPr>
+        <w:t xml:space="preserve"> de medida ou </w:t>
+      </w:r>
+      <w:r>
+        <w:rPr>
+          <w:b/>
+          <w:bCs/>
+        </w:rPr>
+        <w:t xml:space="preserve">valor </w:t>
+      </w:r>
+      <w:r>
+        <w:rPr>
+          <w:b/>
+          <w:bCs/>
+        </w:rPr>
+        <w:t>pré-definido</w:t>
+      </w:r>
+      <w:r>
+        <w:rPr>
+          <w:b/>
+          <w:bCs/>
+        </w:rPr>
+        <w:t>(width=height</w:t>
+      </w:r>
+      <w:r>
+        <w:rPr>
+          <w:b/>
+          <w:bCs/>
+        </w:rPr>
+        <w:t>)</w:t>
+      </w:r>
+    </w:p>
+    <w:p>
+      <w:pPr>
+        <w:jc w:val="both"/>
+      </w:pPr>
+      <w:r>
+        <w:t>V</w:t>
+      </w:r>
+      <w:r>
+        <w:t>alores pré-definidos:</w:t>
+      </w:r>
+    </w:p>
+    <w:p>
+      <w:pPr>
+        <w:pStyle w:val="PargrafodaLista"/>
+        <w:numPr>
+          <w:ilvl w:val="0"/>
+          <w:numId w:val="13"/>
+        </w:numPr>
+        <w:jc w:val="both"/>
+      </w:pPr>
+      <w:r>
+        <w:rPr>
+          <w:b/>
+          <w:bCs/>
+        </w:rPr>
+        <w:t>Auto</w:t>
+      </w:r>
+      <w:r>
+        <w:t xml:space="preserve"> =&gt; valor padrão</w:t>
+      </w:r>
+      <w:r>
+        <w:t>.</w:t>
+      </w:r>
+    </w:p>
+    <w:p>
+      <w:pPr>
+        <w:pStyle w:val="PargrafodaLista"/>
+        <w:numPr>
+          <w:ilvl w:val="0"/>
+          <w:numId w:val="9"/>
+        </w:numPr>
+        <w:jc w:val="both"/>
+      </w:pPr>
+      <w:r>
+        <w:rPr>
+          <w:b/>
+          <w:bCs/>
+        </w:rPr>
+        <w:t>Contain</w:t>
+      </w:r>
+      <w:r>
+        <w:t xml:space="preserve"> =&gt; de</w:t>
+      </w:r>
+      <w:r>
+        <w:t>ixa a</w:t>
+      </w:r>
+      <w:r>
+        <w:t xml:space="preserve"> imagem completamente visível na tela</w:t>
+      </w:r>
+      <w:r>
+        <w:t xml:space="preserve">, mesmo que tenha que criar barras laterais </w:t>
+      </w:r>
+      <w:r>
+        <w:t>ou</w:t>
+      </w:r>
+      <w:r>
+        <w:t xml:space="preserve"> horizontais pra isso.</w:t>
+      </w:r>
+    </w:p>
+    <w:p>
+      <w:pPr>
+        <w:pStyle w:val="PargrafodaLista"/>
+        <w:numPr>
+          <w:ilvl w:val="0"/>
+          <w:numId w:val="9"/>
+        </w:numPr>
+        <w:jc w:val="both"/>
+      </w:pPr>
+      <w:r>
+        <w:rPr>
+          <w:b/>
+          <w:bCs/>
+        </w:rPr>
+        <w:t>Cover</w:t>
+      </w:r>
+      <w:r>
+        <w:t xml:space="preserve"> =&gt; </w:t>
+      </w:r>
+      <w:r>
+        <w:t>deixa a imagem</w:t>
+      </w:r>
+      <w:r>
+        <w:t xml:space="preserve"> preencher completamente o contâiner </w:t>
+      </w:r>
+      <w:r>
+        <w:t xml:space="preserve">a </w:t>
+      </w:r>
+      <w:r>
+        <w:t>q</w:t>
+      </w:r>
+      <w:r>
+        <w:t>ual</w:t>
+      </w:r>
+      <w:r>
+        <w:t xml:space="preserve"> está inserida</w:t>
+      </w:r>
+      <w:r>
+        <w:t>, mesmo que tenha que cort</w:t>
+      </w:r>
+      <w:r>
+        <w:t>á-la</w:t>
+      </w:r>
+      <w:r>
+        <w:t xml:space="preserve"> ou esticá-la.</w:t>
+      </w:r>
+    </w:p>
+    <w:p>
+      <w:pPr>
+        <w:jc w:val="both"/>
+        <w:rPr>
+          <w:b/>
+          <w:bCs/>
+        </w:rPr>
       </w:pPr>
       <w:r>
         <w:rPr>
           <w:noProof/>
         </w:rPr>
         <w:drawing>
-          <wp:anchor distT="0" distB="0" distL="114300" distR="114300" simplePos="0" relativeHeight="251684864" behindDoc="0" locked="0" layoutInCell="1" allowOverlap="1" wp14:anchorId="7F6B58BE" wp14:editId="1BEC4064">
+          <wp:anchor distT="0" distB="0" distL="114300" distR="114300" simplePos="0" relativeHeight="251709440" behindDoc="0" locked="0" layoutInCell="1" allowOverlap="1" wp14:anchorId="49900383" wp14:editId="72BBC911">
             <wp:simplePos x="0" y="0"/>
             <wp:positionH relativeFrom="column">
-              <wp:posOffset>565176</wp:posOffset>
+              <wp:posOffset>98578</wp:posOffset>
             </wp:positionH>
             <wp:positionV relativeFrom="paragraph">
-              <wp:posOffset>179528</wp:posOffset>
+              <wp:posOffset>453136</wp:posOffset>
             </wp:positionV>
-            <wp:extent cx="3555187" cy="454130"/>
-            <wp:effectExtent l="0" t="0" r="7620" b="3175"/>
+            <wp:extent cx="2277110" cy="807720"/>
+            <wp:effectExtent l="0" t="0" r="8890" b="0"/>
             <wp:wrapSquare wrapText="bothSides"/>
-            <wp:docPr id="30" name="Imagem 30"/>
+            <wp:docPr id="11" name="Imagem 11"/>
             <wp:cNvGraphicFramePr>
               <a:graphicFrameLocks xmlns:a="http://schemas.openxmlformats.org/drawingml/2006/main" noChangeAspect="1"/>
             </wp:cNvGraphicFramePr>
@@ -2645,7 +3111,7 @@
                     <pic:cNvPicPr/>
                   </pic:nvPicPr>
                   <pic:blipFill>
-                    <a:blip r:embed="rId28">
+                    <a:blip r:embed="rId31" cstate="print">
                       <a:extLst>
                         <a:ext uri="{28A0092B-C50C-407E-A947-70E740481C1C}">
                           <a14:useLocalDpi xmlns:a14="http://schemas.microsoft.com/office/drawing/2010/main" val="0"/>
@@ -2659,7 +3125,7 @@
                   <pic:spPr>
                     <a:xfrm>
                       <a:off x="0" y="0"/>
-                      <a:ext cx="3555187" cy="454130"/>
+                      <a:ext cx="2277110" cy="807720"/>
                     </a:xfrm>
                     <a:prstGeom prst="rect">
                       <a:avLst/>
@@ -2668,108 +3134,32 @@
                 </pic:pic>
               </a:graphicData>
             </a:graphic>
+            <wp14:sizeRelH relativeFrom="margin">
+              <wp14:pctWidth>0</wp14:pctWidth>
+            </wp14:sizeRelH>
+            <wp14:sizeRelV relativeFrom="margin">
+              <wp14:pctHeight>0</wp14:pctHeight>
+            </wp14:sizeRelV>
           </wp:anchor>
         </w:drawing>
       </w:r>
       <w:r>
-        <w:t>Ex.:</w:t>
-      </w:r>
-    </w:p>
-    <w:p>
-      <w:pPr>
-        <w:jc w:val="both"/>
-        <w:rPr>
-          <w:b/>
-          <w:bCs/>
-        </w:rPr>
-      </w:pPr>
-    </w:p>
-    <w:p>
-      <w:pPr>
-        <w:jc w:val="both"/>
-        <w:rPr>
-          <w:b/>
-          <w:bCs/>
-        </w:rPr>
-      </w:pPr>
-    </w:p>
-    <w:p>
-      <w:pPr>
-        <w:jc w:val="center"/>
-        <w:rPr>
-          <w:b/>
-          <w:bCs/>
-        </w:rPr>
-      </w:pPr>
-      <w:r>
-        <w:rPr>
-          <w:b/>
-          <w:bCs/>
-        </w:rPr>
-        <w:t>Como insiro várias imagens num mesmo elemento?</w:t>
-      </w:r>
-    </w:p>
-    <w:p>
-      <w:pPr>
-        <w:pStyle w:val="PargrafodaLista"/>
-        <w:numPr>
-          <w:ilvl w:val="0"/>
-          <w:numId w:val="7"/>
-        </w:numPr>
-        <w:rPr>
-          <w:b/>
-          <w:bCs/>
-        </w:rPr>
-      </w:pPr>
-      <w:r>
-        <w:rPr>
-          <w:b/>
-          <w:bCs/>
-        </w:rPr>
-        <w:t>Basta separar as configurações por vírgula;</w:t>
-      </w:r>
-    </w:p>
-    <w:p>
-      <w:pPr>
-        <w:pStyle w:val="PargrafodaLista"/>
-        <w:numPr>
-          <w:ilvl w:val="0"/>
-          <w:numId w:val="7"/>
-        </w:numPr>
-        <w:rPr>
-          <w:b/>
-          <w:bCs/>
-        </w:rPr>
-      </w:pPr>
-      <w:r>
-        <w:rPr>
-          <w:b/>
-          <w:bCs/>
-        </w:rPr>
-        <w:t>A ordem das configurações depende da ordem que os elementos foram adicionados em background-image</w:t>
-      </w:r>
-    </w:p>
-    <w:p>
-      <w:pPr>
-        <w:jc w:val="center"/>
-      </w:pPr>
-      <w:r>
         <w:rPr>
           <w:noProof/>
         </w:rPr>
         <w:drawing>
-          <wp:anchor distT="0" distB="0" distL="114300" distR="114300" simplePos="0" relativeHeight="251687936" behindDoc="0" locked="0" layoutInCell="1" allowOverlap="1" wp14:anchorId="173CAD34" wp14:editId="0DCD64A2">
+          <wp:anchor distT="0" distB="0" distL="114300" distR="114300" simplePos="0" relativeHeight="251710464" behindDoc="0" locked="0" layoutInCell="1" allowOverlap="1" wp14:anchorId="6FAA662A" wp14:editId="0AB51186">
             <wp:simplePos x="0" y="0"/>
-            <wp:positionH relativeFrom="column">
-              <wp:posOffset>2745461</wp:posOffset>
+            <wp:positionH relativeFrom="page">
+              <wp:posOffset>3664585</wp:posOffset>
             </wp:positionH>
             <wp:positionV relativeFrom="paragraph">
-              <wp:posOffset>263322</wp:posOffset>
+              <wp:posOffset>441960</wp:posOffset>
             </wp:positionV>
-            <wp:extent cx="2940685" cy="267970"/>
-            <wp:effectExtent l="0" t="0" r="0" b="0"/>
+            <wp:extent cx="3386455" cy="819150"/>
+            <wp:effectExtent l="0" t="0" r="4445" b="0"/>
             <wp:wrapSquare wrapText="bothSides"/>
-            <wp:docPr id="31" name="Imagem 31"/>
+            <wp:docPr id="22" name="Imagem 22"/>
             <wp:cNvGraphicFramePr>
               <a:graphicFrameLocks xmlns:a="http://schemas.openxmlformats.org/drawingml/2006/main" noChangeAspect="1"/>
             </wp:cNvGraphicFramePr>
@@ -2781,7 +3171,682 @@
                     <pic:cNvPicPr/>
                   </pic:nvPicPr>
                   <pic:blipFill>
-                    <a:blip r:embed="rId29">
+                    <a:blip r:embed="rId32">
+                      <a:extLst>
+                        <a:ext uri="{28A0092B-C50C-407E-A947-70E740481C1C}">
+                          <a14:useLocalDpi xmlns:a14="http://schemas.microsoft.com/office/drawing/2010/main" val="0"/>
+                        </a:ext>
+                      </a:extLst>
+                    </a:blip>
+                    <a:stretch>
+                      <a:fillRect/>
+                    </a:stretch>
+                  </pic:blipFill>
+                  <pic:spPr>
+                    <a:xfrm>
+                      <a:off x="0" y="0"/>
+                      <a:ext cx="3386455" cy="819150"/>
+                    </a:xfrm>
+                    <a:prstGeom prst="rect">
+                      <a:avLst/>
+                    </a:prstGeom>
+                  </pic:spPr>
+                </pic:pic>
+              </a:graphicData>
+            </a:graphic>
+            <wp14:sizeRelH relativeFrom="margin">
+              <wp14:pctWidth>0</wp14:pctWidth>
+            </wp14:sizeRelH>
+            <wp14:sizeRelV relativeFrom="margin">
+              <wp14:pctHeight>0</wp14:pctHeight>
+            </wp14:sizeRelV>
+          </wp:anchor>
+        </w:drawing>
+      </w:r>
+      <w:r>
+        <w:rPr>
+          <w:b/>
+          <w:bCs/>
+        </w:rPr>
+        <w:t>Ex.</w:t>
+      </w:r>
+      <w:r>
+        <w:rPr>
+          <w:b/>
+          <w:bCs/>
+        </w:rPr>
+        <w:t xml:space="preserve"> 1</w:t>
+      </w:r>
+      <w:r>
+        <w:rPr>
+          <w:b/>
+          <w:bCs/>
+        </w:rPr>
+        <w:t>:</w:t>
+      </w:r>
+      <w:r>
+        <w:rPr>
+          <w:b/>
+          <w:bCs/>
+        </w:rPr>
+        <w:t xml:space="preserve"> usando contain</w:t>
+      </w:r>
+    </w:p>
+    <w:p>
+      <w:pPr>
+        <w:jc w:val="both"/>
+      </w:pPr>
+    </w:p>
+    <w:p>
+      <w:pPr>
+        <w:jc w:val="both"/>
+      </w:pPr>
+      <w:r>
+        <w:rPr>
+          <w:noProof/>
+        </w:rPr>
+        <w:drawing>
+          <wp:anchor distT="0" distB="0" distL="114300" distR="114300" simplePos="0" relativeHeight="251713536" behindDoc="0" locked="0" layoutInCell="1" allowOverlap="1" wp14:anchorId="308FF605" wp14:editId="0522A6DE">
+            <wp:simplePos x="0" y="0"/>
+            <wp:positionH relativeFrom="margin">
+              <wp:align>center</wp:align>
+            </wp:positionH>
+            <wp:positionV relativeFrom="paragraph">
+              <wp:posOffset>635</wp:posOffset>
+            </wp:positionV>
+            <wp:extent cx="2181225" cy="247650"/>
+            <wp:effectExtent l="0" t="0" r="9525" b="0"/>
+            <wp:wrapSquare wrapText="bothSides"/>
+            <wp:docPr id="29" name="Imagem 29"/>
+            <wp:cNvGraphicFramePr>
+              <a:graphicFrameLocks xmlns:a="http://schemas.openxmlformats.org/drawingml/2006/main" noChangeAspect="1"/>
+            </wp:cNvGraphicFramePr>
+            <a:graphic xmlns:a="http://schemas.openxmlformats.org/drawingml/2006/main">
+              <a:graphicData uri="http://schemas.openxmlformats.org/drawingml/2006/picture">
+                <pic:pic xmlns:pic="http://schemas.openxmlformats.org/drawingml/2006/picture">
+                  <pic:nvPicPr>
+                    <pic:cNvPr id="1" name=""/>
+                    <pic:cNvPicPr/>
+                  </pic:nvPicPr>
+                  <pic:blipFill>
+                    <a:blip r:embed="rId33">
+                      <a:extLst>
+                        <a:ext uri="{28A0092B-C50C-407E-A947-70E740481C1C}">
+                          <a14:useLocalDpi xmlns:a14="http://schemas.microsoft.com/office/drawing/2010/main" val="0"/>
+                        </a:ext>
+                      </a:extLst>
+                    </a:blip>
+                    <a:stretch>
+                      <a:fillRect/>
+                    </a:stretch>
+                  </pic:blipFill>
+                  <pic:spPr>
+                    <a:xfrm>
+                      <a:off x="0" y="0"/>
+                      <a:ext cx="2181225" cy="247650"/>
+                    </a:xfrm>
+                    <a:prstGeom prst="rect">
+                      <a:avLst/>
+                    </a:prstGeom>
+                  </pic:spPr>
+                </pic:pic>
+              </a:graphicData>
+            </a:graphic>
+          </wp:anchor>
+        </w:drawing>
+      </w:r>
+    </w:p>
+    <w:p>
+      <w:pPr>
+        <w:jc w:val="both"/>
+        <w:rPr>
+          <w:b/>
+          <w:bCs/>
+        </w:rPr>
+      </w:pPr>
+      <w:r>
+        <w:rPr>
+          <w:b/>
+          <w:bCs/>
+        </w:rPr>
+        <w:t xml:space="preserve"> </w:t>
+      </w:r>
+      <w:r>
+        <w:rPr>
+          <w:b/>
+          <w:bCs/>
+        </w:rPr>
+        <w:t>Ex. 2: usando cover</w:t>
+      </w:r>
+      <w:r>
+        <w:rPr>
+          <w:noProof/>
+        </w:rPr>
+        <w:t xml:space="preserve"> </w:t>
+      </w:r>
+    </w:p>
+    <w:p>
+      <w:pPr>
+        <w:jc w:val="both"/>
+        <w:rPr>
+          <w:b/>
+          <w:bCs/>
+        </w:rPr>
+      </w:pPr>
+      <w:r>
+        <w:rPr>
+          <w:noProof/>
+        </w:rPr>
+        <w:drawing>
+          <wp:anchor distT="0" distB="0" distL="114300" distR="114300" simplePos="0" relativeHeight="251711488" behindDoc="0" locked="0" layoutInCell="1" allowOverlap="1" wp14:anchorId="11D09DBB" wp14:editId="155D1D94">
+            <wp:simplePos x="0" y="0"/>
+            <wp:positionH relativeFrom="column">
+              <wp:posOffset>2584450</wp:posOffset>
+            </wp:positionH>
+            <wp:positionV relativeFrom="paragraph">
+              <wp:posOffset>26035</wp:posOffset>
+            </wp:positionV>
+            <wp:extent cx="3364865" cy="775335"/>
+            <wp:effectExtent l="0" t="0" r="6985" b="5715"/>
+            <wp:wrapSquare wrapText="bothSides"/>
+            <wp:docPr id="24" name="Imagem 24"/>
+            <wp:cNvGraphicFramePr>
+              <a:graphicFrameLocks xmlns:a="http://schemas.openxmlformats.org/drawingml/2006/main" noChangeAspect="1"/>
+            </wp:cNvGraphicFramePr>
+            <a:graphic xmlns:a="http://schemas.openxmlformats.org/drawingml/2006/main">
+              <a:graphicData uri="http://schemas.openxmlformats.org/drawingml/2006/picture">
+                <pic:pic xmlns:pic="http://schemas.openxmlformats.org/drawingml/2006/picture">
+                  <pic:nvPicPr>
+                    <pic:cNvPr id="1" name=""/>
+                    <pic:cNvPicPr/>
+                  </pic:nvPicPr>
+                  <pic:blipFill>
+                    <a:blip r:embed="rId34">
+                      <a:extLst>
+                        <a:ext uri="{28A0092B-C50C-407E-A947-70E740481C1C}">
+                          <a14:useLocalDpi xmlns:a14="http://schemas.microsoft.com/office/drawing/2010/main" val="0"/>
+                        </a:ext>
+                      </a:extLst>
+                    </a:blip>
+                    <a:stretch>
+                      <a:fillRect/>
+                    </a:stretch>
+                  </pic:blipFill>
+                  <pic:spPr>
+                    <a:xfrm>
+                      <a:off x="0" y="0"/>
+                      <a:ext cx="3364865" cy="775335"/>
+                    </a:xfrm>
+                    <a:prstGeom prst="rect">
+                      <a:avLst/>
+                    </a:prstGeom>
+                  </pic:spPr>
+                </pic:pic>
+              </a:graphicData>
+            </a:graphic>
+            <wp14:sizeRelH relativeFrom="margin">
+              <wp14:pctWidth>0</wp14:pctWidth>
+            </wp14:sizeRelH>
+            <wp14:sizeRelV relativeFrom="margin">
+              <wp14:pctHeight>0</wp14:pctHeight>
+            </wp14:sizeRelV>
+          </wp:anchor>
+        </w:drawing>
+      </w:r>
+      <w:r>
+        <w:rPr>
+          <w:noProof/>
+        </w:rPr>
+        <w:drawing>
+          <wp:inline distT="0" distB="0" distL="0" distR="0" wp14:anchorId="614DF305" wp14:editId="79DF0FC4">
+            <wp:extent cx="2374184" cy="825423"/>
+            <wp:effectExtent l="0" t="0" r="7620" b="0"/>
+            <wp:docPr id="23" name="Imagem 23"/>
+            <wp:cNvGraphicFramePr>
+              <a:graphicFrameLocks xmlns:a="http://schemas.openxmlformats.org/drawingml/2006/main" noChangeAspect="1"/>
+            </wp:cNvGraphicFramePr>
+            <a:graphic xmlns:a="http://schemas.openxmlformats.org/drawingml/2006/main">
+              <a:graphicData uri="http://schemas.openxmlformats.org/drawingml/2006/picture">
+                <pic:pic xmlns:pic="http://schemas.openxmlformats.org/drawingml/2006/picture">
+                  <pic:nvPicPr>
+                    <pic:cNvPr id="1" name=""/>
+                    <pic:cNvPicPr/>
+                  </pic:nvPicPr>
+                  <pic:blipFill>
+                    <a:blip r:embed="rId35"/>
+                    <a:stretch>
+                      <a:fillRect/>
+                    </a:stretch>
+                  </pic:blipFill>
+                  <pic:spPr>
+                    <a:xfrm>
+                      <a:off x="0" y="0"/>
+                      <a:ext cx="2408959" cy="837513"/>
+                    </a:xfrm>
+                    <a:prstGeom prst="rect">
+                      <a:avLst/>
+                    </a:prstGeom>
+                  </pic:spPr>
+                </pic:pic>
+              </a:graphicData>
+            </a:graphic>
+          </wp:inline>
+        </w:drawing>
+      </w:r>
+      <w:r>
+        <w:rPr>
+          <w:noProof/>
+        </w:rPr>
+        <w:t xml:space="preserve"> </w:t>
+      </w:r>
+    </w:p>
+    <w:p>
+      <w:pPr>
+        <w:jc w:val="both"/>
+      </w:pPr>
+      <w:r>
+        <w:rPr>
+          <w:noProof/>
+        </w:rPr>
+        <w:drawing>
+          <wp:anchor distT="0" distB="0" distL="114300" distR="114300" simplePos="0" relativeHeight="251712512" behindDoc="0" locked="0" layoutInCell="1" allowOverlap="1" wp14:anchorId="7E7BE72E" wp14:editId="137F4639">
+            <wp:simplePos x="0" y="0"/>
+            <wp:positionH relativeFrom="margin">
+              <wp:align>center</wp:align>
+            </wp:positionH>
+            <wp:positionV relativeFrom="paragraph">
+              <wp:posOffset>159792</wp:posOffset>
+            </wp:positionV>
+            <wp:extent cx="2028825" cy="234315"/>
+            <wp:effectExtent l="0" t="0" r="9525" b="0"/>
+            <wp:wrapNone/>
+            <wp:docPr id="25" name="Imagem 25"/>
+            <wp:cNvGraphicFramePr>
+              <a:graphicFrameLocks xmlns:a="http://schemas.openxmlformats.org/drawingml/2006/main" noChangeAspect="1"/>
+            </wp:cNvGraphicFramePr>
+            <a:graphic xmlns:a="http://schemas.openxmlformats.org/drawingml/2006/main">
+              <a:graphicData uri="http://schemas.openxmlformats.org/drawingml/2006/picture">
+                <pic:pic xmlns:pic="http://schemas.openxmlformats.org/drawingml/2006/picture">
+                  <pic:nvPicPr>
+                    <pic:cNvPr id="1" name=""/>
+                    <pic:cNvPicPr/>
+                  </pic:nvPicPr>
+                  <pic:blipFill rotWithShape="1">
+                    <a:blip r:embed="rId36">
+                      <a:extLst>
+                        <a:ext uri="{28A0092B-C50C-407E-A947-70E740481C1C}">
+                          <a14:useLocalDpi xmlns:a14="http://schemas.microsoft.com/office/drawing/2010/main" val="0"/>
+                        </a:ext>
+                      </a:extLst>
+                    </a:blip>
+                    <a:srcRect t="17920"/>
+                    <a:stretch/>
+                  </pic:blipFill>
+                  <pic:spPr bwMode="auto">
+                    <a:xfrm>
+                      <a:off x="0" y="0"/>
+                      <a:ext cx="2028825" cy="234315"/>
+                    </a:xfrm>
+                    <a:prstGeom prst="rect">
+                      <a:avLst/>
+                    </a:prstGeom>
+                    <a:ln>
+                      <a:noFill/>
+                    </a:ln>
+                    <a:extLst>
+                      <a:ext uri="{53640926-AAD7-44D8-BBD7-CCE9431645EC}">
+                        <a14:shadowObscured xmlns:a14="http://schemas.microsoft.com/office/drawing/2010/main"/>
+                      </a:ext>
+                    </a:extLst>
+                  </pic:spPr>
+                </pic:pic>
+              </a:graphicData>
+            </a:graphic>
+            <wp14:sizeRelV relativeFrom="margin">
+              <wp14:pctHeight>0</wp14:pctHeight>
+            </wp14:sizeRelV>
+          </wp:anchor>
+        </w:drawing>
+      </w:r>
+    </w:p>
+    <w:p>
+      <w:pPr>
+        <w:jc w:val="both"/>
+        <w:rPr>
+          <w:b/>
+          <w:bCs/>
+        </w:rPr>
+      </w:pPr>
+    </w:p>
+    <w:p>
+      <w:pPr>
+        <w:jc w:val="center"/>
+        <w:rPr>
+          <w:b/>
+          <w:bCs/>
+        </w:rPr>
+      </w:pPr>
+      <w:r>
+        <w:rPr>
+          <w:b/>
+          <w:bCs/>
+        </w:rPr>
+        <w:t>Shorthand</w:t>
+      </w:r>
+    </w:p>
+    <w:p>
+      <w:pPr>
+        <w:rPr>
+          <w:lang w:val="en-US"/>
+        </w:rPr>
+      </w:pPr>
+      <w:r>
+        <w:rPr>
+          <w:b/>
+          <w:bCs/>
+          <w:lang w:val="en-US"/>
+        </w:rPr>
+        <w:t xml:space="preserve">Background: </w:t>
+      </w:r>
+      <w:r>
+        <w:rPr>
+          <w:lang w:val="en-US"/>
+        </w:rPr>
+        <w:t>&lt;color&gt; &lt;image&gt; &lt;position/s</w:t>
+      </w:r>
+      <w:r>
+        <w:rPr>
+          <w:lang w:val="en-US"/>
+        </w:rPr>
+        <w:t>ize&gt; &lt;repeat&gt; &lt;attachement&gt;;</w:t>
+      </w:r>
+    </w:p>
+    <w:p>
+      <w:pPr>
+        <w:pStyle w:val="PargrafodaLista"/>
+        <w:numPr>
+          <w:ilvl w:val="0"/>
+          <w:numId w:val="15"/>
+        </w:numPr>
+      </w:pPr>
+      <w:r>
+        <w:t>Caso vá usar a p</w:t>
+      </w:r>
+      <w:r>
+        <w:t>rop</w:t>
+      </w:r>
+      <w:r>
+        <w:t>r</w:t>
+      </w:r>
+      <w:r>
+        <w:t>iedade size e position, deve-se separá-las por um barra (/)</w:t>
+      </w:r>
+    </w:p>
+    <w:p>
+      <w:pPr>
+        <w:rPr>
+          <w:b/>
+          <w:bCs/>
+          <w:lang w:val="en-US"/>
+        </w:rPr>
+      </w:pPr>
+      <w:r>
+        <w:rPr>
+          <w:noProof/>
+        </w:rPr>
+        <w:drawing>
+          <wp:anchor distT="0" distB="0" distL="114300" distR="114300" simplePos="0" relativeHeight="251714560" behindDoc="0" locked="0" layoutInCell="1" allowOverlap="1" wp14:anchorId="16B56D8A" wp14:editId="0634D87A">
+            <wp:simplePos x="0" y="0"/>
+            <wp:positionH relativeFrom="column">
+              <wp:posOffset>309245</wp:posOffset>
+            </wp:positionH>
+            <wp:positionV relativeFrom="paragraph">
+              <wp:posOffset>291465</wp:posOffset>
+            </wp:positionV>
+            <wp:extent cx="4781550" cy="381000"/>
+            <wp:effectExtent l="0" t="0" r="0" b="0"/>
+            <wp:wrapSquare wrapText="bothSides"/>
+            <wp:docPr id="53" name="Imagem 53"/>
+            <wp:cNvGraphicFramePr>
+              <a:graphicFrameLocks xmlns:a="http://schemas.openxmlformats.org/drawingml/2006/main" noChangeAspect="1"/>
+            </wp:cNvGraphicFramePr>
+            <a:graphic xmlns:a="http://schemas.openxmlformats.org/drawingml/2006/main">
+              <a:graphicData uri="http://schemas.openxmlformats.org/drawingml/2006/picture">
+                <pic:pic xmlns:pic="http://schemas.openxmlformats.org/drawingml/2006/picture">
+                  <pic:nvPicPr>
+                    <pic:cNvPr id="1" name=""/>
+                    <pic:cNvPicPr/>
+                  </pic:nvPicPr>
+                  <pic:blipFill>
+                    <a:blip r:embed="rId37">
+                      <a:extLst>
+                        <a:ext uri="{28A0092B-C50C-407E-A947-70E740481C1C}">
+                          <a14:useLocalDpi xmlns:a14="http://schemas.microsoft.com/office/drawing/2010/main" val="0"/>
+                        </a:ext>
+                      </a:extLst>
+                    </a:blip>
+                    <a:stretch>
+                      <a:fillRect/>
+                    </a:stretch>
+                  </pic:blipFill>
+                  <pic:spPr>
+                    <a:xfrm>
+                      <a:off x="0" y="0"/>
+                      <a:ext cx="4781550" cy="381000"/>
+                    </a:xfrm>
+                    <a:prstGeom prst="rect">
+                      <a:avLst/>
+                    </a:prstGeom>
+                  </pic:spPr>
+                </pic:pic>
+              </a:graphicData>
+            </a:graphic>
+            <wp14:sizeRelH relativeFrom="margin">
+              <wp14:pctWidth>0</wp14:pctWidth>
+            </wp14:sizeRelH>
+          </wp:anchor>
+        </w:drawing>
+      </w:r>
+      <w:r>
+        <w:rPr>
+          <w:b/>
+          <w:bCs/>
+          <w:lang w:val="en-US"/>
+        </w:rPr>
+        <w:t>Ex. 1:</w:t>
+      </w:r>
+    </w:p>
+    <w:p>
+      <w:pPr>
+        <w:rPr>
+          <w:b/>
+          <w:bCs/>
+          <w:lang w:val="en-US"/>
+        </w:rPr>
+      </w:pPr>
+    </w:p>
+    <w:p>
+      <w:pPr>
+        <w:rPr>
+          <w:b/>
+          <w:bCs/>
+          <w:lang w:val="en-US"/>
+        </w:rPr>
+      </w:pPr>
+    </w:p>
+    <w:p>
+      <w:pPr>
+        <w:rPr>
+          <w:b/>
+          <w:bCs/>
+          <w:lang w:val="en-US"/>
+        </w:rPr>
+      </w:pPr>
+      <w:r>
+        <w:rPr>
+          <w:noProof/>
+        </w:rPr>
+        <w:drawing>
+          <wp:anchor distT="0" distB="0" distL="114300" distR="114300" simplePos="0" relativeHeight="251715584" behindDoc="0" locked="0" layoutInCell="1" allowOverlap="1" wp14:anchorId="5F54DCD2" wp14:editId="3061B76C">
+            <wp:simplePos x="0" y="0"/>
+            <wp:positionH relativeFrom="margin">
+              <wp:align>center</wp:align>
+            </wp:positionH>
+            <wp:positionV relativeFrom="paragraph">
+              <wp:posOffset>304850</wp:posOffset>
+            </wp:positionV>
+            <wp:extent cx="4781550" cy="372745"/>
+            <wp:effectExtent l="0" t="0" r="0" b="8255"/>
+            <wp:wrapSquare wrapText="bothSides"/>
+            <wp:docPr id="54" name="Imagem 54"/>
+            <wp:cNvGraphicFramePr>
+              <a:graphicFrameLocks xmlns:a="http://schemas.openxmlformats.org/drawingml/2006/main" noChangeAspect="1"/>
+            </wp:cNvGraphicFramePr>
+            <a:graphic xmlns:a="http://schemas.openxmlformats.org/drawingml/2006/main">
+              <a:graphicData uri="http://schemas.openxmlformats.org/drawingml/2006/picture">
+                <pic:pic xmlns:pic="http://schemas.openxmlformats.org/drawingml/2006/picture">
+                  <pic:nvPicPr>
+                    <pic:cNvPr id="1" name=""/>
+                    <pic:cNvPicPr/>
+                  </pic:nvPicPr>
+                  <pic:blipFill>
+                    <a:blip r:embed="rId38">
+                      <a:extLst>
+                        <a:ext uri="{28A0092B-C50C-407E-A947-70E740481C1C}">
+                          <a14:useLocalDpi xmlns:a14="http://schemas.microsoft.com/office/drawing/2010/main" val="0"/>
+                        </a:ext>
+                      </a:extLst>
+                    </a:blip>
+                    <a:stretch>
+                      <a:fillRect/>
+                    </a:stretch>
+                  </pic:blipFill>
+                  <pic:spPr>
+                    <a:xfrm>
+                      <a:off x="0" y="0"/>
+                      <a:ext cx="4790016" cy="373736"/>
+                    </a:xfrm>
+                    <a:prstGeom prst="rect">
+                      <a:avLst/>
+                    </a:prstGeom>
+                  </pic:spPr>
+                </pic:pic>
+              </a:graphicData>
+            </a:graphic>
+            <wp14:sizeRelV relativeFrom="margin">
+              <wp14:pctHeight>0</wp14:pctHeight>
+            </wp14:sizeRelV>
+          </wp:anchor>
+        </w:drawing>
+      </w:r>
+      <w:r>
+        <w:rPr>
+          <w:b/>
+          <w:bCs/>
+          <w:lang w:val="en-US"/>
+        </w:rPr>
+        <w:t xml:space="preserve">Ex. 2: </w:t>
+      </w:r>
+    </w:p>
+    <w:p>
+      <w:pPr>
+        <w:rPr>
+          <w:b/>
+          <w:bCs/>
+          <w:lang w:val="en-US"/>
+        </w:rPr>
+      </w:pPr>
+    </w:p>
+    <w:p>
+      <w:pPr>
+        <w:jc w:val="center"/>
+        <w:rPr>
+          <w:b/>
+          <w:bCs/>
+        </w:rPr>
+      </w:pPr>
+      <w:r>
+        <w:rPr>
+          <w:b/>
+          <w:bCs/>
+        </w:rPr>
+        <w:lastRenderedPageBreak/>
+        <w:t>Como insiro várias imagens num mesmo elemento?</w:t>
+      </w:r>
+    </w:p>
+    <w:p>
+      <w:pPr>
+        <w:pStyle w:val="PargrafodaLista"/>
+        <w:numPr>
+          <w:ilvl w:val="0"/>
+          <w:numId w:val="7"/>
+        </w:numPr>
+        <w:rPr>
+          <w:b/>
+          <w:bCs/>
+        </w:rPr>
+      </w:pPr>
+      <w:r>
+        <w:rPr>
+          <w:b/>
+          <w:bCs/>
+        </w:rPr>
+        <w:t>Basta separar as configurações por vírgula;</w:t>
+      </w:r>
+    </w:p>
+    <w:p>
+      <w:pPr>
+        <w:pStyle w:val="PargrafodaLista"/>
+        <w:numPr>
+          <w:ilvl w:val="0"/>
+          <w:numId w:val="7"/>
+        </w:numPr>
+        <w:rPr>
+          <w:b/>
+          <w:bCs/>
+        </w:rPr>
+      </w:pPr>
+      <w:r>
+        <w:rPr>
+          <w:b/>
+          <w:bCs/>
+        </w:rPr>
+        <w:t>A ordem das configurações depende da ordem que os elementos foram adicionados em background-image</w:t>
+      </w:r>
+    </w:p>
+    <w:p>
+      <w:pPr>
+        <w:jc w:val="center"/>
+      </w:pPr>
+      <w:r>
+        <w:rPr>
+          <w:noProof/>
+        </w:rPr>
+        <w:drawing>
+          <wp:anchor distT="0" distB="0" distL="114300" distR="114300" simplePos="0" relativeHeight="251718656" behindDoc="0" locked="0" layoutInCell="1" allowOverlap="1" wp14:anchorId="1B2E7535" wp14:editId="60532EF2">
+            <wp:simplePos x="0" y="0"/>
+            <wp:positionH relativeFrom="column">
+              <wp:posOffset>2745461</wp:posOffset>
+            </wp:positionH>
+            <wp:positionV relativeFrom="paragraph">
+              <wp:posOffset>263322</wp:posOffset>
+            </wp:positionV>
+            <wp:extent cx="2940685" cy="267970"/>
+            <wp:effectExtent l="0" t="0" r="0" b="0"/>
+            <wp:wrapSquare wrapText="bothSides"/>
+            <wp:docPr id="55" name="Imagem 55"/>
+            <wp:cNvGraphicFramePr>
+              <a:graphicFrameLocks xmlns:a="http://schemas.openxmlformats.org/drawingml/2006/main" noChangeAspect="1"/>
+            </wp:cNvGraphicFramePr>
+            <a:graphic xmlns:a="http://schemas.openxmlformats.org/drawingml/2006/main">
+              <a:graphicData uri="http://schemas.openxmlformats.org/drawingml/2006/picture">
+                <pic:pic xmlns:pic="http://schemas.openxmlformats.org/drawingml/2006/picture">
+                  <pic:nvPicPr>
+                    <pic:cNvPr id="1" name=""/>
+                    <pic:cNvPicPr/>
+                  </pic:nvPicPr>
+                  <pic:blipFill>
+                    <a:blip r:embed="rId39">
                       <a:extLst>
                         <a:ext uri="{28A0092B-C50C-407E-A947-70E740481C1C}">
                           <a14:useLocalDpi xmlns:a14="http://schemas.microsoft.com/office/drawing/2010/main" val="0"/>
@@ -2815,7 +3880,7 @@
           <w:noProof/>
         </w:rPr>
         <w:drawing>
-          <wp:anchor distT="0" distB="0" distL="114300" distR="114300" simplePos="0" relativeHeight="251686912" behindDoc="0" locked="0" layoutInCell="1" allowOverlap="1" wp14:anchorId="1B9A4BEF" wp14:editId="095FC254">
+          <wp:anchor distT="0" distB="0" distL="114300" distR="114300" simplePos="0" relativeHeight="251717632" behindDoc="0" locked="0" layoutInCell="1" allowOverlap="1" wp14:anchorId="723CD8B2" wp14:editId="23521C40">
             <wp:simplePos x="0" y="0"/>
             <wp:positionH relativeFrom="margin">
               <wp:posOffset>263347</wp:posOffset>
@@ -2826,7 +3891,7 @@
             <wp:extent cx="2362200" cy="556895"/>
             <wp:effectExtent l="0" t="0" r="0" b="0"/>
             <wp:wrapSquare wrapText="bothSides"/>
-            <wp:docPr id="32" name="Imagem 32"/>
+            <wp:docPr id="56" name="Imagem 56"/>
             <wp:cNvGraphicFramePr>
               <a:graphicFrameLocks xmlns:a="http://schemas.openxmlformats.org/drawingml/2006/main" noChangeAspect="1"/>
             </wp:cNvGraphicFramePr>
@@ -2838,7 +3903,7 @@
                     <pic:cNvPicPr/>
                   </pic:nvPicPr>
                   <pic:blipFill>
-                    <a:blip r:embed="rId30">
+                    <a:blip r:embed="rId40">
                       <a:extLst>
                         <a:ext uri="{28A0092B-C50C-407E-A947-70E740481C1C}">
                           <a14:useLocalDpi xmlns:a14="http://schemas.microsoft.com/office/drawing/2010/main" val="0"/>
@@ -2873,500 +3938,11 @@
     </w:p>
     <w:p>
       <w:pPr>
-        <w:jc w:val="both"/>
-        <w:rPr>
-          <w:b/>
-          <w:bCs/>
-        </w:rPr>
-      </w:pPr>
-    </w:p>
-    <w:p>
-      <w:pPr>
-        <w:jc w:val="both"/>
-      </w:pPr>
-      <w:r>
-        <w:rPr>
-          <w:b/>
-          <w:bCs/>
-        </w:rPr>
-        <w:t>Background-size:</w:t>
-      </w:r>
-      <w:r>
-        <w:t xml:space="preserve"> configura as dimensões da</w:t>
-      </w:r>
-      <w:r>
-        <w:t xml:space="preserve"> imagem. Tem os seguintes parâmetros:</w:t>
-      </w:r>
-    </w:p>
-    <w:p>
-      <w:pPr>
-        <w:pStyle w:val="PargrafodaLista"/>
-        <w:numPr>
-          <w:ilvl w:val="0"/>
-          <w:numId w:val="6"/>
-        </w:numPr>
-        <w:jc w:val="both"/>
-      </w:pPr>
-      <w:r>
-        <w:t>Width: largura;</w:t>
-      </w:r>
-    </w:p>
-    <w:p>
-      <w:pPr>
-        <w:pStyle w:val="PargrafodaLista"/>
-        <w:numPr>
-          <w:ilvl w:val="0"/>
-          <w:numId w:val="6"/>
-        </w:numPr>
-        <w:jc w:val="both"/>
-      </w:pPr>
-      <w:r>
-        <w:t>Height: altura.</w:t>
-      </w:r>
-    </w:p>
-    <w:p>
-      <w:pPr>
-        <w:jc w:val="both"/>
-      </w:pPr>
-      <w:r>
-        <w:t>Também aceita valores pré-definidos:</w:t>
-      </w:r>
-    </w:p>
-    <w:p>
-      <w:pPr>
-        <w:pStyle w:val="PargrafodaLista"/>
-        <w:numPr>
-          <w:ilvl w:val="0"/>
-          <w:numId w:val="9"/>
-        </w:numPr>
-        <w:jc w:val="both"/>
-      </w:pPr>
-      <w:r>
-        <w:rPr>
-          <w:b/>
-          <w:bCs/>
-        </w:rPr>
-        <w:t>Contain</w:t>
-      </w:r>
-      <w:r>
-        <w:t xml:space="preserve"> =&gt; deixa </w:t>
-      </w:r>
-      <w:r>
-        <w:t>a altura e largura encaixada dentro do recipiente</w:t>
-      </w:r>
-    </w:p>
-    <w:p>
-      <w:pPr>
-        <w:pStyle w:val="PargrafodaLista"/>
-        <w:numPr>
-          <w:ilvl w:val="0"/>
-          <w:numId w:val="9"/>
-        </w:numPr>
-        <w:jc w:val="both"/>
-      </w:pPr>
-      <w:r>
-        <w:rPr>
-          <w:b/>
-          <w:bCs/>
-        </w:rPr>
-        <w:t>Cover</w:t>
-      </w:r>
-      <w:r>
-        <w:t xml:space="preserve"> =&gt; preenche completamente o elemento que está inserido</w:t>
-      </w:r>
-    </w:p>
-    <w:p>
-      <w:pPr>
-        <w:jc w:val="both"/>
-        <w:rPr>
-          <w:b/>
-          <w:bCs/>
-        </w:rPr>
-      </w:pPr>
-      <w:r>
-        <w:rPr>
-          <w:b/>
-          <w:bCs/>
-          <w:noProof/>
-        </w:rPr>
-        <w:lastRenderedPageBreak/>
-        <w:drawing>
-          <wp:anchor distT="0" distB="0" distL="114300" distR="114300" simplePos="0" relativeHeight="251689984" behindDoc="0" locked="0" layoutInCell="1" allowOverlap="1" wp14:anchorId="202E7BE2" wp14:editId="3DF62462">
-            <wp:simplePos x="0" y="0"/>
-            <wp:positionH relativeFrom="column">
-              <wp:posOffset>397510</wp:posOffset>
-            </wp:positionH>
-            <wp:positionV relativeFrom="paragraph">
-              <wp:posOffset>153035</wp:posOffset>
-            </wp:positionV>
-            <wp:extent cx="1667510" cy="204470"/>
-            <wp:effectExtent l="0" t="0" r="8890" b="5080"/>
-            <wp:wrapSquare wrapText="bothSides"/>
-            <wp:docPr id="33" name="Imagem 33"/>
-            <wp:cNvGraphicFramePr>
-              <a:graphicFrameLocks xmlns:a="http://schemas.openxmlformats.org/drawingml/2006/main" noChangeAspect="1"/>
-            </wp:cNvGraphicFramePr>
-            <a:graphic xmlns:a="http://schemas.openxmlformats.org/drawingml/2006/main">
-              <a:graphicData uri="http://schemas.openxmlformats.org/drawingml/2006/picture">
-                <pic:pic xmlns:pic="http://schemas.openxmlformats.org/drawingml/2006/picture">
-                  <pic:nvPicPr>
-                    <pic:cNvPr id="1" name=""/>
-                    <pic:cNvPicPr/>
-                  </pic:nvPicPr>
-                  <pic:blipFill rotWithShape="1">
-                    <a:blip r:embed="rId31">
-                      <a:extLst>
-                        <a:ext uri="{28A0092B-C50C-407E-A947-70E740481C1C}">
-                          <a14:useLocalDpi xmlns:a14="http://schemas.microsoft.com/office/drawing/2010/main" val="0"/>
-                        </a:ext>
-                      </a:extLst>
-                    </a:blip>
-                    <a:srcRect t="67764" r="37461" b="15698"/>
-                    <a:stretch/>
-                  </pic:blipFill>
-                  <pic:spPr bwMode="auto">
-                    <a:xfrm>
-                      <a:off x="0" y="0"/>
-                      <a:ext cx="1667510" cy="204470"/>
-                    </a:xfrm>
-                    <a:prstGeom prst="rect">
-                      <a:avLst/>
-                    </a:prstGeom>
-                    <a:ln>
-                      <a:noFill/>
-                    </a:ln>
-                    <a:extLst>
-                      <a:ext uri="{53640926-AAD7-44D8-BBD7-CCE9431645EC}">
-                        <a14:shadowObscured xmlns:a14="http://schemas.microsoft.com/office/drawing/2010/main"/>
-                      </a:ext>
-                    </a:extLst>
-                  </pic:spPr>
-                </pic:pic>
-              </a:graphicData>
-            </a:graphic>
-            <wp14:sizeRelH relativeFrom="margin">
-              <wp14:pctWidth>0</wp14:pctWidth>
-            </wp14:sizeRelH>
-            <wp14:sizeRelV relativeFrom="margin">
-              <wp14:pctHeight>0</wp14:pctHeight>
-            </wp14:sizeRelV>
-          </wp:anchor>
-        </w:drawing>
-      </w:r>
-      <w:r>
-        <w:rPr>
-          <w:noProof/>
-        </w:rPr>
-        <w:drawing>
-          <wp:anchor distT="0" distB="0" distL="114300" distR="114300" simplePos="0" relativeHeight="251691008" behindDoc="0" locked="0" layoutInCell="1" allowOverlap="1" wp14:anchorId="3F8DB7AE" wp14:editId="1B1FAB1C">
-            <wp:simplePos x="0" y="0"/>
-            <wp:positionH relativeFrom="column">
-              <wp:posOffset>2489200</wp:posOffset>
-            </wp:positionH>
-            <wp:positionV relativeFrom="paragraph">
-              <wp:posOffset>17145</wp:posOffset>
-            </wp:positionV>
-            <wp:extent cx="2377440" cy="365760"/>
-            <wp:effectExtent l="0" t="0" r="3810" b="0"/>
-            <wp:wrapSquare wrapText="bothSides"/>
-            <wp:docPr id="34" name="Imagem 34"/>
-            <wp:cNvGraphicFramePr>
-              <a:graphicFrameLocks xmlns:a="http://schemas.openxmlformats.org/drawingml/2006/main" noChangeAspect="1"/>
-            </wp:cNvGraphicFramePr>
-            <a:graphic xmlns:a="http://schemas.openxmlformats.org/drawingml/2006/main">
-              <a:graphicData uri="http://schemas.openxmlformats.org/drawingml/2006/picture">
-                <pic:pic xmlns:pic="http://schemas.openxmlformats.org/drawingml/2006/picture">
-                  <pic:nvPicPr>
-                    <pic:cNvPr id="1" name=""/>
-                    <pic:cNvPicPr/>
-                  </pic:nvPicPr>
-                  <pic:blipFill>
-                    <a:blip r:embed="rId32">
-                      <a:extLst>
-                        <a:ext uri="{28A0092B-C50C-407E-A947-70E740481C1C}">
-                          <a14:useLocalDpi xmlns:a14="http://schemas.microsoft.com/office/drawing/2010/main" val="0"/>
-                        </a:ext>
-                      </a:extLst>
-                    </a:blip>
-                    <a:stretch>
-                      <a:fillRect/>
-                    </a:stretch>
-                  </pic:blipFill>
-                  <pic:spPr>
-                    <a:xfrm>
-                      <a:off x="0" y="0"/>
-                      <a:ext cx="2377440" cy="365760"/>
-                    </a:xfrm>
-                    <a:prstGeom prst="rect">
-                      <a:avLst/>
-                    </a:prstGeom>
-                  </pic:spPr>
-                </pic:pic>
-              </a:graphicData>
-            </a:graphic>
-            <wp14:sizeRelH relativeFrom="margin">
-              <wp14:pctWidth>0</wp14:pctWidth>
-            </wp14:sizeRelH>
-          </wp:anchor>
-        </w:drawing>
-      </w:r>
-      <w:r>
-        <w:rPr>
-          <w:b/>
-          <w:bCs/>
-        </w:rPr>
-        <w:t>Ex.:</w:t>
-      </w:r>
-    </w:p>
-    <w:p>
-      <w:pPr>
-        <w:jc w:val="both"/>
-      </w:pPr>
-      <w:r>
-        <w:rPr>
-          <w:noProof/>
-        </w:rPr>
-        <w:drawing>
-          <wp:anchor distT="0" distB="0" distL="114300" distR="114300" simplePos="0" relativeHeight="251692032" behindDoc="0" locked="0" layoutInCell="1" allowOverlap="1" wp14:anchorId="76233C79" wp14:editId="05C3CFE9">
-            <wp:simplePos x="0" y="0"/>
-            <wp:positionH relativeFrom="column">
-              <wp:posOffset>407670</wp:posOffset>
-            </wp:positionH>
-            <wp:positionV relativeFrom="paragraph">
-              <wp:posOffset>177800</wp:posOffset>
-            </wp:positionV>
-            <wp:extent cx="1656715" cy="192405"/>
-            <wp:effectExtent l="0" t="0" r="635" b="0"/>
-            <wp:wrapSquare wrapText="bothSides"/>
-            <wp:docPr id="35" name="Imagem 35"/>
-            <wp:cNvGraphicFramePr>
-              <a:graphicFrameLocks xmlns:a="http://schemas.openxmlformats.org/drawingml/2006/main" noChangeAspect="1"/>
-            </wp:cNvGraphicFramePr>
-            <a:graphic xmlns:a="http://schemas.openxmlformats.org/drawingml/2006/main">
-              <a:graphicData uri="http://schemas.openxmlformats.org/drawingml/2006/picture">
-                <pic:pic xmlns:pic="http://schemas.openxmlformats.org/drawingml/2006/picture">
-                  <pic:nvPicPr>
-                    <pic:cNvPr id="1" name=""/>
-                    <pic:cNvPicPr/>
-                  </pic:nvPicPr>
-                  <pic:blipFill>
-                    <a:blip r:embed="rId33">
-                      <a:extLst>
-                        <a:ext uri="{28A0092B-C50C-407E-A947-70E740481C1C}">
-                          <a14:useLocalDpi xmlns:a14="http://schemas.microsoft.com/office/drawing/2010/main" val="0"/>
-                        </a:ext>
-                      </a:extLst>
-                    </a:blip>
-                    <a:stretch>
-                      <a:fillRect/>
-                    </a:stretch>
-                  </pic:blipFill>
-                  <pic:spPr>
-                    <a:xfrm>
-                      <a:off x="0" y="0"/>
-                      <a:ext cx="1656715" cy="192405"/>
-                    </a:xfrm>
-                    <a:prstGeom prst="rect">
-                      <a:avLst/>
-                    </a:prstGeom>
-                  </pic:spPr>
-                </pic:pic>
-              </a:graphicData>
-            </a:graphic>
-            <wp14:sizeRelH relativeFrom="margin">
-              <wp14:pctWidth>0</wp14:pctWidth>
-            </wp14:sizeRelH>
-            <wp14:sizeRelV relativeFrom="margin">
-              <wp14:pctHeight>0</wp14:pctHeight>
-            </wp14:sizeRelV>
-          </wp:anchor>
-        </w:drawing>
-      </w:r>
-      <w:r>
-        <w:rPr>
-          <w:noProof/>
-        </w:rPr>
-        <w:drawing>
-          <wp:anchor distT="0" distB="0" distL="114300" distR="114300" simplePos="0" relativeHeight="251693056" behindDoc="0" locked="0" layoutInCell="1" allowOverlap="1" wp14:anchorId="785D0DCA" wp14:editId="54B16A8B">
-            <wp:simplePos x="0" y="0"/>
-            <wp:positionH relativeFrom="column">
-              <wp:posOffset>2504313</wp:posOffset>
-            </wp:positionH>
-            <wp:positionV relativeFrom="paragraph">
-              <wp:posOffset>119761</wp:posOffset>
-            </wp:positionV>
-            <wp:extent cx="2377440" cy="296204"/>
-            <wp:effectExtent l="0" t="0" r="3810" b="8890"/>
-            <wp:wrapSquare wrapText="bothSides"/>
-            <wp:docPr id="36" name="Imagem 36"/>
-            <wp:cNvGraphicFramePr>
-              <a:graphicFrameLocks xmlns:a="http://schemas.openxmlformats.org/drawingml/2006/main" noChangeAspect="1"/>
-            </wp:cNvGraphicFramePr>
-            <a:graphic xmlns:a="http://schemas.openxmlformats.org/drawingml/2006/main">
-              <a:graphicData uri="http://schemas.openxmlformats.org/drawingml/2006/picture">
-                <pic:pic xmlns:pic="http://schemas.openxmlformats.org/drawingml/2006/picture">
-                  <pic:nvPicPr>
-                    <pic:cNvPr id="1" name=""/>
-                    <pic:cNvPicPr/>
-                  </pic:nvPicPr>
-                  <pic:blipFill>
-                    <a:blip r:embed="rId34">
-                      <a:extLst>
-                        <a:ext uri="{28A0092B-C50C-407E-A947-70E740481C1C}">
-                          <a14:useLocalDpi xmlns:a14="http://schemas.microsoft.com/office/drawing/2010/main" val="0"/>
-                        </a:ext>
-                      </a:extLst>
-                    </a:blip>
-                    <a:stretch>
-                      <a:fillRect/>
-                    </a:stretch>
-                  </pic:blipFill>
-                  <pic:spPr>
-                    <a:xfrm>
-                      <a:off x="0" y="0"/>
-                      <a:ext cx="2400595" cy="299089"/>
-                    </a:xfrm>
-                    <a:prstGeom prst="rect">
-                      <a:avLst/>
-                    </a:prstGeom>
-                  </pic:spPr>
-                </pic:pic>
-              </a:graphicData>
-            </a:graphic>
-            <wp14:sizeRelV relativeFrom="margin">
-              <wp14:pctHeight>0</wp14:pctHeight>
-            </wp14:sizeRelV>
-          </wp:anchor>
-        </w:drawing>
-      </w:r>
-    </w:p>
-    <w:p>
-      <w:pPr>
-        <w:jc w:val="both"/>
-      </w:pPr>
-      <w:r>
-        <w:rPr>
-          <w:noProof/>
-        </w:rPr>
-        <w:drawing>
-          <wp:anchor distT="0" distB="0" distL="114300" distR="114300" simplePos="0" relativeHeight="251694080" behindDoc="0" locked="0" layoutInCell="1" allowOverlap="1" wp14:anchorId="35152F2C" wp14:editId="0C9A04AA">
-            <wp:simplePos x="0" y="0"/>
-            <wp:positionH relativeFrom="column">
-              <wp:posOffset>404495</wp:posOffset>
-            </wp:positionH>
-            <wp:positionV relativeFrom="paragraph">
-              <wp:posOffset>174574</wp:posOffset>
-            </wp:positionV>
-            <wp:extent cx="1645285" cy="197485"/>
-            <wp:effectExtent l="0" t="0" r="0" b="0"/>
-            <wp:wrapSquare wrapText="bothSides"/>
-            <wp:docPr id="37" name="Imagem 37"/>
-            <wp:cNvGraphicFramePr>
-              <a:graphicFrameLocks xmlns:a="http://schemas.openxmlformats.org/drawingml/2006/main" noChangeAspect="1"/>
-            </wp:cNvGraphicFramePr>
-            <a:graphic xmlns:a="http://schemas.openxmlformats.org/drawingml/2006/main">
-              <a:graphicData uri="http://schemas.openxmlformats.org/drawingml/2006/picture">
-                <pic:pic xmlns:pic="http://schemas.openxmlformats.org/drawingml/2006/picture">
-                  <pic:nvPicPr>
-                    <pic:cNvPr id="1" name=""/>
-                    <pic:cNvPicPr/>
-                  </pic:nvPicPr>
-                  <pic:blipFill>
-                    <a:blip r:embed="rId35">
-                      <a:extLst>
-                        <a:ext uri="{28A0092B-C50C-407E-A947-70E740481C1C}">
-                          <a14:useLocalDpi xmlns:a14="http://schemas.microsoft.com/office/drawing/2010/main" val="0"/>
-                        </a:ext>
-                      </a:extLst>
-                    </a:blip>
-                    <a:stretch>
-                      <a:fillRect/>
-                    </a:stretch>
-                  </pic:blipFill>
-                  <pic:spPr>
-                    <a:xfrm>
-                      <a:off x="0" y="0"/>
-                      <a:ext cx="1645285" cy="197485"/>
-                    </a:xfrm>
-                    <a:prstGeom prst="rect">
-                      <a:avLst/>
-                    </a:prstGeom>
-                  </pic:spPr>
-                </pic:pic>
-              </a:graphicData>
-            </a:graphic>
-            <wp14:sizeRelH relativeFrom="margin">
-              <wp14:pctWidth>0</wp14:pctWidth>
-            </wp14:sizeRelH>
-            <wp14:sizeRelV relativeFrom="margin">
-              <wp14:pctHeight>0</wp14:pctHeight>
-            </wp14:sizeRelV>
-          </wp:anchor>
-        </w:drawing>
-      </w:r>
-      <w:r>
-        <w:rPr>
-          <w:noProof/>
-        </w:rPr>
-        <w:drawing>
-          <wp:anchor distT="0" distB="0" distL="114300" distR="114300" simplePos="0" relativeHeight="251695104" behindDoc="0" locked="0" layoutInCell="1" allowOverlap="1" wp14:anchorId="6E6463B3" wp14:editId="230EF8FE">
-            <wp:simplePos x="0" y="0"/>
-            <wp:positionH relativeFrom="column">
-              <wp:posOffset>2493670</wp:posOffset>
-            </wp:positionH>
-            <wp:positionV relativeFrom="paragraph">
-              <wp:posOffset>199263</wp:posOffset>
-            </wp:positionV>
-            <wp:extent cx="2387600" cy="285115"/>
-            <wp:effectExtent l="0" t="0" r="0" b="635"/>
-            <wp:wrapSquare wrapText="bothSides"/>
-            <wp:docPr id="38" name="Imagem 38"/>
-            <wp:cNvGraphicFramePr>
-              <a:graphicFrameLocks xmlns:a="http://schemas.openxmlformats.org/drawingml/2006/main" noChangeAspect="1"/>
-            </wp:cNvGraphicFramePr>
-            <a:graphic xmlns:a="http://schemas.openxmlformats.org/drawingml/2006/main">
-              <a:graphicData uri="http://schemas.openxmlformats.org/drawingml/2006/picture">
-                <pic:pic xmlns:pic="http://schemas.openxmlformats.org/drawingml/2006/picture">
-                  <pic:nvPicPr>
-                    <pic:cNvPr id="1" name=""/>
-                    <pic:cNvPicPr/>
-                  </pic:nvPicPr>
-                  <pic:blipFill>
-                    <a:blip r:embed="rId36">
-                      <a:extLst>
-                        <a:ext uri="{28A0092B-C50C-407E-A947-70E740481C1C}">
-                          <a14:useLocalDpi xmlns:a14="http://schemas.microsoft.com/office/drawing/2010/main" val="0"/>
-                        </a:ext>
-                      </a:extLst>
-                    </a:blip>
-                    <a:stretch>
-                      <a:fillRect/>
-                    </a:stretch>
-                  </pic:blipFill>
-                  <pic:spPr>
-                    <a:xfrm>
-                      <a:off x="0" y="0"/>
-                      <a:ext cx="2387600" cy="285115"/>
-                    </a:xfrm>
-                    <a:prstGeom prst="rect">
-                      <a:avLst/>
-                    </a:prstGeom>
-                  </pic:spPr>
-                </pic:pic>
-              </a:graphicData>
-            </a:graphic>
-            <wp14:sizeRelH relativeFrom="margin">
-              <wp14:pctWidth>0</wp14:pctWidth>
-            </wp14:sizeRelH>
-            <wp14:sizeRelV relativeFrom="margin">
-              <wp14:pctHeight>0</wp14:pctHeight>
-            </wp14:sizeRelV>
-          </wp:anchor>
-        </w:drawing>
-      </w:r>
-      <w:r>
-        <w:t xml:space="preserve"> </w:t>
-      </w:r>
+        <w:rPr>
+          <w:b/>
+          <w:bCs/>
+        </w:rPr>
+      </w:pPr>
     </w:p>
     <w:p>
       <w:pPr>
@@ -3524,13 +4100,13 @@
           <w:noProof/>
         </w:rPr>
         <w:drawing>
-          <wp:anchor distT="0" distB="0" distL="114300" distR="114300" simplePos="0" relativeHeight="251697152" behindDoc="0" locked="0" layoutInCell="1" allowOverlap="1" wp14:anchorId="2529ACB8" wp14:editId="49C9B9FB">
+          <wp:anchor distT="0" distB="0" distL="114300" distR="114300" simplePos="0" relativeHeight="251697152" behindDoc="0" locked="0" layoutInCell="1" allowOverlap="1" wp14:anchorId="2529ACB8" wp14:editId="0F048BEB">
             <wp:simplePos x="0" y="0"/>
             <wp:positionH relativeFrom="margin">
               <wp:align>left</wp:align>
             </wp:positionH>
             <wp:positionV relativeFrom="paragraph">
-              <wp:posOffset>405943</wp:posOffset>
+              <wp:posOffset>398449</wp:posOffset>
             </wp:positionV>
             <wp:extent cx="1924050" cy="189865"/>
             <wp:effectExtent l="0" t="0" r="0" b="635"/>
@@ -3547,7 +4123,7 @@
                     <pic:cNvPicPr/>
                   </pic:nvPicPr>
                   <pic:blipFill>
-                    <a:blip r:embed="rId37">
+                    <a:blip r:embed="rId41">
                       <a:extLst>
                         <a:ext uri="{28A0092B-C50C-407E-A947-70E740481C1C}">
                           <a14:useLocalDpi xmlns:a14="http://schemas.microsoft.com/office/drawing/2010/main" val="0"/>
@@ -3561,7 +4137,7 @@
                   <pic:spPr>
                     <a:xfrm>
                       <a:off x="0" y="0"/>
-                      <a:ext cx="1937771" cy="191551"/>
+                      <a:ext cx="1924050" cy="189865"/>
                     </a:xfrm>
                     <a:prstGeom prst="rect">
                       <a:avLst/>
@@ -3604,7 +4180,7 @@
                     <pic:cNvPicPr/>
                   </pic:nvPicPr>
                   <pic:blipFill>
-                    <a:blip r:embed="rId38">
+                    <a:blip r:embed="rId42">
                       <a:extLst>
                         <a:ext uri="{28A0092B-C50C-407E-A947-70E740481C1C}">
                           <a14:useLocalDpi xmlns:a14="http://schemas.microsoft.com/office/drawing/2010/main" val="0"/>
@@ -3647,13 +4223,13 @@
           <w:noProof/>
         </w:rPr>
         <w:drawing>
-          <wp:anchor distT="0" distB="0" distL="114300" distR="114300" simplePos="0" relativeHeight="251699200" behindDoc="0" locked="0" layoutInCell="1" allowOverlap="1" wp14:anchorId="4CD41411" wp14:editId="3563A584">
+          <wp:anchor distT="0" distB="0" distL="114300" distR="114300" simplePos="0" relativeHeight="251699200" behindDoc="0" locked="0" layoutInCell="1" allowOverlap="1" wp14:anchorId="4CD41411" wp14:editId="346337E8">
             <wp:simplePos x="0" y="0"/>
             <wp:positionH relativeFrom="margin">
               <wp:align>left</wp:align>
             </wp:positionH>
             <wp:positionV relativeFrom="paragraph">
-              <wp:posOffset>588518</wp:posOffset>
+              <wp:posOffset>653847</wp:posOffset>
             </wp:positionV>
             <wp:extent cx="1901825" cy="209550"/>
             <wp:effectExtent l="0" t="0" r="3175" b="0"/>
@@ -3670,7 +4246,7 @@
                     <pic:cNvPicPr/>
                   </pic:nvPicPr>
                   <pic:blipFill>
-                    <a:blip r:embed="rId39">
+                    <a:blip r:embed="rId43">
                       <a:extLst>
                         <a:ext uri="{28A0092B-C50C-407E-A947-70E740481C1C}">
                           <a14:useLocalDpi xmlns:a14="http://schemas.microsoft.com/office/drawing/2010/main" val="0"/>
@@ -3684,7 +4260,7 @@
                   <pic:spPr>
                     <a:xfrm>
                       <a:off x="0" y="0"/>
-                      <a:ext cx="1903419" cy="209712"/>
+                      <a:ext cx="1901825" cy="209550"/>
                     </a:xfrm>
                     <a:prstGeom prst="rect">
                       <a:avLst/>
@@ -3727,7 +4303,7 @@
                     <pic:cNvPicPr/>
                   </pic:nvPicPr>
                   <pic:blipFill>
-                    <a:blip r:embed="rId40">
+                    <a:blip r:embed="rId44">
                       <a:extLst>
                         <a:ext uri="{28A0092B-C50C-407E-A947-70E740481C1C}">
                           <a14:useLocalDpi xmlns:a14="http://schemas.microsoft.com/office/drawing/2010/main" val="0"/>
@@ -3772,13 +4348,13 @@
           <w:noProof/>
         </w:rPr>
         <w:drawing>
-          <wp:anchor distT="0" distB="0" distL="114300" distR="114300" simplePos="0" relativeHeight="251701248" behindDoc="0" locked="0" layoutInCell="1" allowOverlap="1" wp14:anchorId="4722689E" wp14:editId="2435B3EA">
+          <wp:anchor distT="0" distB="0" distL="114300" distR="114300" simplePos="0" relativeHeight="251701248" behindDoc="0" locked="0" layoutInCell="1" allowOverlap="1" wp14:anchorId="4722689E" wp14:editId="309FE5D5">
             <wp:simplePos x="0" y="0"/>
             <wp:positionH relativeFrom="column">
-              <wp:posOffset>2152650</wp:posOffset>
+              <wp:posOffset>2104034</wp:posOffset>
             </wp:positionH>
             <wp:positionV relativeFrom="paragraph">
-              <wp:posOffset>63627</wp:posOffset>
+              <wp:posOffset>55168</wp:posOffset>
             </wp:positionV>
             <wp:extent cx="3232785" cy="643255"/>
             <wp:effectExtent l="0" t="0" r="5715" b="4445"/>
@@ -3795,7 +4371,7 @@
                     <pic:cNvPicPr/>
                   </pic:nvPicPr>
                   <pic:blipFill>
-                    <a:blip r:embed="rId41">
+                    <a:blip r:embed="rId45">
                       <a:extLst>
                         <a:ext uri="{28A0092B-C50C-407E-A947-70E740481C1C}">
                           <a14:useLocalDpi xmlns:a14="http://schemas.microsoft.com/office/drawing/2010/main" val="0"/>
@@ -3829,13 +4405,13 @@
           <w:noProof/>
         </w:rPr>
         <w:drawing>
-          <wp:anchor distT="0" distB="0" distL="114300" distR="114300" simplePos="0" relativeHeight="251700224" behindDoc="0" locked="0" layoutInCell="1" allowOverlap="1" wp14:anchorId="0A510DCB" wp14:editId="6444A76A">
+          <wp:anchor distT="0" distB="0" distL="114300" distR="114300" simplePos="0" relativeHeight="251700224" behindDoc="0" locked="0" layoutInCell="1" allowOverlap="1" wp14:anchorId="0A510DCB" wp14:editId="5CF633CB">
             <wp:simplePos x="0" y="0"/>
             <wp:positionH relativeFrom="column">
-              <wp:posOffset>205156</wp:posOffset>
+              <wp:posOffset>197790</wp:posOffset>
             </wp:positionH>
             <wp:positionV relativeFrom="paragraph">
-              <wp:posOffset>185547</wp:posOffset>
+              <wp:posOffset>156159</wp:posOffset>
             </wp:positionV>
             <wp:extent cx="1506931" cy="521041"/>
             <wp:effectExtent l="0" t="0" r="0" b="0"/>
@@ -3852,7 +4428,7 @@
                     <pic:cNvPicPr/>
                   </pic:nvPicPr>
                   <pic:blipFill>
-                    <a:blip r:embed="rId42">
+                    <a:blip r:embed="rId46">
                       <a:extLst>
                         <a:ext uri="{28A0092B-C50C-407E-A947-70E740481C1C}">
                           <a14:useLocalDpi xmlns:a14="http://schemas.microsoft.com/office/drawing/2010/main" val="0"/>
@@ -3882,15 +4458,6 @@
     <w:p>
       <w:pPr>
         <w:jc w:val="both"/>
-        <w:rPr>
-          <w:b/>
-          <w:bCs/>
-        </w:rPr>
-      </w:pPr>
-    </w:p>
-    <w:p>
-      <w:pPr>
-        <w:jc w:val="both"/>
       </w:pPr>
       <w:r>
         <w:rPr>
@@ -4013,7 +4580,7 @@
                     <pic:cNvPicPr/>
                   </pic:nvPicPr>
                   <pic:blipFill>
-                    <a:blip r:embed="rId43">
+                    <a:blip r:embed="rId47">
                       <a:extLst>
                         <a:ext uri="{28A0092B-C50C-407E-A947-70E740481C1C}">
                           <a14:useLocalDpi xmlns:a14="http://schemas.microsoft.com/office/drawing/2010/main" val="0"/>
@@ -4076,7 +4643,7 @@
                     <pic:cNvPicPr/>
                   </pic:nvPicPr>
                   <pic:blipFill>
-                    <a:blip r:embed="rId44"/>
+                    <a:blip r:embed="rId48"/>
                     <a:stretch>
                       <a:fillRect/>
                     </a:stretch>
@@ -4138,7 +4705,7 @@
                     <pic:cNvPicPr/>
                   </pic:nvPicPr>
                   <pic:blipFill>
-                    <a:blip r:embed="rId45">
+                    <a:blip r:embed="rId49">
                       <a:extLst>
                         <a:ext uri="{28A0092B-C50C-407E-A947-70E740481C1C}">
                           <a14:useLocalDpi xmlns:a14="http://schemas.microsoft.com/office/drawing/2010/main" val="0"/>
@@ -4192,7 +4759,7 @@
                     <pic:cNvPicPr/>
                   </pic:nvPicPr>
                   <pic:blipFill>
-                    <a:blip r:embed="rId46">
+                    <a:blip r:embed="rId50">
                       <a:extLst>
                         <a:ext uri="{28A0092B-C50C-407E-A947-70E740481C1C}">
                           <a14:useLocalDpi xmlns:a14="http://schemas.microsoft.com/office/drawing/2010/main" val="0"/>
@@ -4229,61 +4796,7 @@
           <w:noProof/>
         </w:rPr>
         <w:drawing>
-          <wp:anchor distT="0" distB="0" distL="114300" distR="114300" simplePos="0" relativeHeight="251704320" behindDoc="0" locked="0" layoutInCell="1" allowOverlap="1" wp14:anchorId="0C332615" wp14:editId="3CED3ADB">
-            <wp:simplePos x="0" y="0"/>
-            <wp:positionH relativeFrom="column">
-              <wp:posOffset>448005</wp:posOffset>
-            </wp:positionH>
-            <wp:positionV relativeFrom="paragraph">
-              <wp:posOffset>309880</wp:posOffset>
-            </wp:positionV>
-            <wp:extent cx="2152650" cy="228600"/>
-            <wp:effectExtent l="0" t="0" r="0" b="0"/>
-            <wp:wrapSquare wrapText="bothSides"/>
-            <wp:docPr id="48" name="Imagem 48"/>
-            <wp:cNvGraphicFramePr>
-              <a:graphicFrameLocks xmlns:a="http://schemas.openxmlformats.org/drawingml/2006/main" noChangeAspect="1"/>
-            </wp:cNvGraphicFramePr>
-            <a:graphic xmlns:a="http://schemas.openxmlformats.org/drawingml/2006/main">
-              <a:graphicData uri="http://schemas.openxmlformats.org/drawingml/2006/picture">
-                <pic:pic xmlns:pic="http://schemas.openxmlformats.org/drawingml/2006/picture">
-                  <pic:nvPicPr>
-                    <pic:cNvPr id="1" name=""/>
-                    <pic:cNvPicPr/>
-                  </pic:nvPicPr>
-                  <pic:blipFill>
-                    <a:blip r:embed="rId47">
-                      <a:extLst>
-                        <a:ext uri="{28A0092B-C50C-407E-A947-70E740481C1C}">
-                          <a14:useLocalDpi xmlns:a14="http://schemas.microsoft.com/office/drawing/2010/main" val="0"/>
-                        </a:ext>
-                      </a:extLst>
-                    </a:blip>
-                    <a:stretch>
-                      <a:fillRect/>
-                    </a:stretch>
-                  </pic:blipFill>
-                  <pic:spPr>
-                    <a:xfrm>
-                      <a:off x="0" y="0"/>
-                      <a:ext cx="2152650" cy="228600"/>
-                    </a:xfrm>
-                    <a:prstGeom prst="rect">
-                      <a:avLst/>
-                    </a:prstGeom>
-                  </pic:spPr>
-                </pic:pic>
-              </a:graphicData>
-            </a:graphic>
-          </wp:anchor>
-        </w:drawing>
-      </w:r>
-      <w:r>
-        <w:rPr>
-          <w:noProof/>
-        </w:rPr>
-        <w:drawing>
-          <wp:anchor distT="0" distB="0" distL="114300" distR="114300" simplePos="0" relativeHeight="251706368" behindDoc="0" locked="0" layoutInCell="1" allowOverlap="1" wp14:anchorId="5F1136B9" wp14:editId="1B38FBB0">
+          <wp:anchor distT="0" distB="0" distL="114300" distR="114300" simplePos="0" relativeHeight="251706368" behindDoc="0" locked="0" layoutInCell="1" allowOverlap="1" wp14:anchorId="5F1136B9" wp14:editId="207433A8">
             <wp:simplePos x="0" y="0"/>
             <wp:positionH relativeFrom="column">
               <wp:posOffset>90170</wp:posOffset>
@@ -4306,7 +4819,7 @@
                     <pic:cNvPicPr/>
                   </pic:nvPicPr>
                   <pic:blipFill>
-                    <a:blip r:embed="rId48">
+                    <a:blip r:embed="rId51">
                       <a:extLst>
                         <a:ext uri="{28A0092B-C50C-407E-A947-70E740481C1C}">
                           <a14:useLocalDpi xmlns:a14="http://schemas.microsoft.com/office/drawing/2010/main" val="0"/>
@@ -4346,30 +4859,60 @@
           <w:noProof/>
         </w:rPr>
       </w:pPr>
-    </w:p>
-    <w:p>
-      <w:pPr>
-        <w:jc w:val="both"/>
-        <w:rPr>
-          <w:noProof/>
-        </w:rPr>
-      </w:pPr>
-    </w:p>
-    <w:p>
-      <w:pPr>
-        <w:jc w:val="both"/>
-        <w:rPr>
-          <w:noProof/>
-        </w:rPr>
-      </w:pPr>
-    </w:p>
-    <w:p>
-      <w:pPr>
-        <w:jc w:val="both"/>
-        <w:rPr>
-          <w:noProof/>
-        </w:rPr>
-      </w:pPr>
+      <w:r>
+        <w:rPr>
+          <w:noProof/>
+        </w:rPr>
+        <w:drawing>
+          <wp:anchor distT="0" distB="0" distL="114300" distR="114300" simplePos="0" relativeHeight="251704320" behindDoc="0" locked="0" layoutInCell="1" allowOverlap="1" wp14:anchorId="0C332615" wp14:editId="1177EFE1">
+            <wp:simplePos x="0" y="0"/>
+            <wp:positionH relativeFrom="column">
+              <wp:posOffset>469620</wp:posOffset>
+            </wp:positionH>
+            <wp:positionV relativeFrom="paragraph">
+              <wp:posOffset>212471</wp:posOffset>
+            </wp:positionV>
+            <wp:extent cx="2152650" cy="228600"/>
+            <wp:effectExtent l="0" t="0" r="0" b="0"/>
+            <wp:wrapSquare wrapText="bothSides"/>
+            <wp:docPr id="48" name="Imagem 48"/>
+            <wp:cNvGraphicFramePr>
+              <a:graphicFrameLocks xmlns:a="http://schemas.openxmlformats.org/drawingml/2006/main" noChangeAspect="1"/>
+            </wp:cNvGraphicFramePr>
+            <a:graphic xmlns:a="http://schemas.openxmlformats.org/drawingml/2006/main">
+              <a:graphicData uri="http://schemas.openxmlformats.org/drawingml/2006/picture">
+                <pic:pic xmlns:pic="http://schemas.openxmlformats.org/drawingml/2006/picture">
+                  <pic:nvPicPr>
+                    <pic:cNvPr id="1" name=""/>
+                    <pic:cNvPicPr/>
+                  </pic:nvPicPr>
+                  <pic:blipFill>
+                    <a:blip r:embed="rId52">
+                      <a:extLst>
+                        <a:ext uri="{28A0092B-C50C-407E-A947-70E740481C1C}">
+                          <a14:useLocalDpi xmlns:a14="http://schemas.microsoft.com/office/drawing/2010/main" val="0"/>
+                        </a:ext>
+                      </a:extLst>
+                    </a:blip>
+                    <a:stretch>
+                      <a:fillRect/>
+                    </a:stretch>
+                  </pic:blipFill>
+                  <pic:spPr>
+                    <a:xfrm>
+                      <a:off x="0" y="0"/>
+                      <a:ext cx="2152650" cy="228600"/>
+                    </a:xfrm>
+                    <a:prstGeom prst="rect">
+                      <a:avLst/>
+                    </a:prstGeom>
+                  </pic:spPr>
+                </pic:pic>
+              </a:graphicData>
+            </a:graphic>
+          </wp:anchor>
+        </w:drawing>
+      </w:r>
     </w:p>
     <w:p>
       <w:pPr>
@@ -4469,14 +5012,54 @@
         <w:rPr>
           <w:noProof/>
         </w:rPr>
+        <w:t xml:space="preserve">Se usar a propriedade size, </w:t>
+      </w:r>
+      <w:r>
+        <w:rPr>
+          <w:noProof/>
+        </w:rPr>
+        <w:t>postion e size devem se</w:t>
+      </w:r>
+      <w:r>
+        <w:rPr>
+          <w:noProof/>
+        </w:rPr>
+        <w:t xml:space="preserve">r separados por </w:t>
+      </w:r>
+      <w:r>
+        <w:rPr>
+          <w:b/>
+          <w:bCs/>
+          <w:noProof/>
+        </w:rPr>
+        <w:t>/(backslash).</w:t>
+      </w:r>
+      <w:r>
+        <w:rPr>
+          <w:noProof/>
+        </w:rPr>
+        <w:t xml:space="preserve"> Ex.:</w:t>
+      </w:r>
+    </w:p>
+    <w:p>
+      <w:pPr>
+        <w:jc w:val="both"/>
+        <w:rPr>
+          <w:noProof/>
+        </w:rPr>
+      </w:pPr>
+      <w:r>
+        <w:rPr>
+          <w:noProof/>
+        </w:rPr>
         <w:drawing>
-          <wp:anchor distT="0" distB="0" distL="114300" distR="114300" simplePos="0" relativeHeight="251707392" behindDoc="0" locked="0" layoutInCell="1" allowOverlap="1" wp14:anchorId="52FAF2D7" wp14:editId="1DF570F7">
+          <wp:anchor distT="0" distB="0" distL="114300" distR="114300" simplePos="0" relativeHeight="251707392" behindDoc="0" locked="0" layoutInCell="1" allowOverlap="1" wp14:anchorId="52FAF2D7" wp14:editId="5E91D45E">
             <wp:simplePos x="0" y="0"/>
             <wp:positionH relativeFrom="column">
-              <wp:posOffset>120650</wp:posOffset>
+              <wp:posOffset>135280</wp:posOffset>
             </wp:positionH>
             <wp:positionV relativeFrom="paragraph">
-              <wp:posOffset>635000</wp:posOffset>
+              <wp:posOffset>370891</wp:posOffset>
             </wp:positionV>
             <wp:extent cx="3298825" cy="325755"/>
             <wp:effectExtent l="0" t="0" r="0" b="0"/>
@@ -4493,7 +5076,7 @@
                     <pic:cNvPicPr/>
                   </pic:nvPicPr>
                   <pic:blipFill>
-                    <a:blip r:embed="rId49">
+                    <a:blip r:embed="rId53">
                       <a:extLst>
                         <a:ext uri="{28A0092B-C50C-407E-A947-70E740481C1C}">
                           <a14:useLocalDpi xmlns:a14="http://schemas.microsoft.com/office/drawing/2010/main" val="0"/>
@@ -4529,46 +5112,6 @@
         <w:rPr>
           <w:noProof/>
         </w:rPr>
-        <w:t xml:space="preserve">Se usar a propriedade size, </w:t>
-      </w:r>
-      <w:r>
-        <w:rPr>
-          <w:noProof/>
-        </w:rPr>
-        <w:t>postion e size devem se</w:t>
-      </w:r>
-      <w:r>
-        <w:rPr>
-          <w:noProof/>
-        </w:rPr>
-        <w:t xml:space="preserve">r separados por </w:t>
-      </w:r>
-      <w:r>
-        <w:rPr>
-          <w:b/>
-          <w:bCs/>
-          <w:noProof/>
-        </w:rPr>
-        <w:t>/(backslash).</w:t>
-      </w:r>
-      <w:r>
-        <w:rPr>
-          <w:noProof/>
-        </w:rPr>
-        <w:t xml:space="preserve"> Ex.:</w:t>
-      </w:r>
-    </w:p>
-    <w:p>
-      <w:pPr>
-        <w:jc w:val="both"/>
-        <w:rPr>
-          <w:noProof/>
-        </w:rPr>
-      </w:pPr>
-      <w:r>
-        <w:rPr>
-          <w:noProof/>
-        </w:rPr>
         <w:drawing>
           <wp:anchor distT="0" distB="0" distL="114300" distR="114300" simplePos="0" relativeHeight="251708416" behindDoc="0" locked="0" layoutInCell="1" allowOverlap="1" wp14:anchorId="2BDFB970" wp14:editId="5BDEED56">
             <wp:simplePos x="0" y="0"/>
@@ -4593,7 +5136,7 @@
                     <pic:cNvPicPr/>
                   </pic:nvPicPr>
                   <pic:blipFill>
-                    <a:blip r:embed="rId50">
+                    <a:blip r:embed="rId54">
                       <a:extLst>
                         <a:ext uri="{28A0092B-C50C-407E-A947-70E740481C1C}">
                           <a14:useLocalDpi xmlns:a14="http://schemas.microsoft.com/office/drawing/2010/main" val="0"/>
@@ -5091,6 +5634,119 @@
     </w:lvl>
   </w:abstractNum>
   <w:abstractNum w:abstractNumId="4" w15:restartNumberingAfterBreak="0">
+    <w:nsid w:val="2267717D"/>
+    <w:multiLevelType w:val="hybridMultilevel"/>
+    <w:tmpl w:val="49E0A694"/>
+    <w:lvl w:ilvl="0" w:tplc="04160001">
+      <w:start w:val="1"/>
+      <w:numFmt w:val="bullet"/>
+      <w:lvlText w:val=""/>
+      <w:lvlJc w:val="left"/>
+      <w:pPr>
+        <w:ind w:left="720" w:hanging="360"/>
+      </w:pPr>
+      <w:rPr>
+        <w:rFonts w:ascii="Symbol" w:hAnsi="Symbol" w:hint="default"/>
+      </w:rPr>
+    </w:lvl>
+    <w:lvl w:ilvl="1" w:tplc="04160003" w:tentative="1">
+      <w:start w:val="1"/>
+      <w:numFmt w:val="bullet"/>
+      <w:lvlText w:val="o"/>
+      <w:lvlJc w:val="left"/>
+      <w:pPr>
+        <w:ind w:left="1440" w:hanging="360"/>
+      </w:pPr>
+      <w:rPr>
+        <w:rFonts w:ascii="Courier New" w:hAnsi="Courier New" w:cs="Courier New" w:hint="default"/>
+      </w:rPr>
+    </w:lvl>
+    <w:lvl w:ilvl="2" w:tplc="04160005" w:tentative="1">
+      <w:start w:val="1"/>
+      <w:numFmt w:val="bullet"/>
+      <w:lvlText w:val=""/>
+      <w:lvlJc w:val="left"/>
+      <w:pPr>
+        <w:ind w:left="2160" w:hanging="360"/>
+      </w:pPr>
+      <w:rPr>
+        <w:rFonts w:ascii="Wingdings" w:hAnsi="Wingdings" w:hint="default"/>
+      </w:rPr>
+    </w:lvl>
+    <w:lvl w:ilvl="3" w:tplc="04160001" w:tentative="1">
+      <w:start w:val="1"/>
+      <w:numFmt w:val="bullet"/>
+      <w:lvlText w:val=""/>
+      <w:lvlJc w:val="left"/>
+      <w:pPr>
+        <w:ind w:left="2880" w:hanging="360"/>
+      </w:pPr>
+      <w:rPr>
+        <w:rFonts w:ascii="Symbol" w:hAnsi="Symbol" w:hint="default"/>
+      </w:rPr>
+    </w:lvl>
+    <w:lvl w:ilvl="4" w:tplc="04160003" w:tentative="1">
+      <w:start w:val="1"/>
+      <w:numFmt w:val="bullet"/>
+      <w:lvlText w:val="o"/>
+      <w:lvlJc w:val="left"/>
+      <w:pPr>
+        <w:ind w:left="3600" w:hanging="360"/>
+      </w:pPr>
+      <w:rPr>
+        <w:rFonts w:ascii="Courier New" w:hAnsi="Courier New" w:cs="Courier New" w:hint="default"/>
+      </w:rPr>
+    </w:lvl>
+    <w:lvl w:ilvl="5" w:tplc="04160005" w:tentative="1">
+      <w:start w:val="1"/>
+      <w:numFmt w:val="bullet"/>
+      <w:lvlText w:val=""/>
+      <w:lvlJc w:val="left"/>
+      <w:pPr>
+        <w:ind w:left="4320" w:hanging="360"/>
+      </w:pPr>
+      <w:rPr>
+        <w:rFonts w:ascii="Wingdings" w:hAnsi="Wingdings" w:hint="default"/>
+      </w:rPr>
+    </w:lvl>
+    <w:lvl w:ilvl="6" w:tplc="04160001" w:tentative="1">
+      <w:start w:val="1"/>
+      <w:numFmt w:val="bullet"/>
+      <w:lvlText w:val=""/>
+      <w:lvlJc w:val="left"/>
+      <w:pPr>
+        <w:ind w:left="5040" w:hanging="360"/>
+      </w:pPr>
+      <w:rPr>
+        <w:rFonts w:ascii="Symbol" w:hAnsi="Symbol" w:hint="default"/>
+      </w:rPr>
+    </w:lvl>
+    <w:lvl w:ilvl="7" w:tplc="04160003" w:tentative="1">
+      <w:start w:val="1"/>
+      <w:numFmt w:val="bullet"/>
+      <w:lvlText w:val="o"/>
+      <w:lvlJc w:val="left"/>
+      <w:pPr>
+        <w:ind w:left="5760" w:hanging="360"/>
+      </w:pPr>
+      <w:rPr>
+        <w:rFonts w:ascii="Courier New" w:hAnsi="Courier New" w:cs="Courier New" w:hint="default"/>
+      </w:rPr>
+    </w:lvl>
+    <w:lvl w:ilvl="8" w:tplc="04160005" w:tentative="1">
+      <w:start w:val="1"/>
+      <w:numFmt w:val="bullet"/>
+      <w:lvlText w:val=""/>
+      <w:lvlJc w:val="left"/>
+      <w:pPr>
+        <w:ind w:left="6480" w:hanging="360"/>
+      </w:pPr>
+      <w:rPr>
+        <w:rFonts w:ascii="Wingdings" w:hAnsi="Wingdings" w:hint="default"/>
+      </w:rPr>
+    </w:lvl>
+  </w:abstractNum>
+  <w:abstractNum w:abstractNumId="5" w15:restartNumberingAfterBreak="0">
     <w:nsid w:val="30CF2A1D"/>
     <w:multiLevelType w:val="hybridMultilevel"/>
     <w:tmpl w:val="8A709184"/>
@@ -5203,7 +5859,7 @@
       </w:rPr>
     </w:lvl>
   </w:abstractNum>
-  <w:abstractNum w:abstractNumId="5" w15:restartNumberingAfterBreak="0">
+  <w:abstractNum w:abstractNumId="6" w15:restartNumberingAfterBreak="0">
     <w:nsid w:val="35D85B96"/>
     <w:multiLevelType w:val="hybridMultilevel"/>
     <w:tmpl w:val="B23293CE"/>
@@ -5316,7 +5972,7 @@
       </w:rPr>
     </w:lvl>
   </w:abstractNum>
-  <w:abstractNum w:abstractNumId="6" w15:restartNumberingAfterBreak="0">
+  <w:abstractNum w:abstractNumId="7" w15:restartNumberingAfterBreak="0">
     <w:nsid w:val="39594BBD"/>
     <w:multiLevelType w:val="hybridMultilevel"/>
     <w:tmpl w:val="A43AED3A"/>
@@ -5429,7 +6085,7 @@
       </w:rPr>
     </w:lvl>
   </w:abstractNum>
-  <w:abstractNum w:abstractNumId="7" w15:restartNumberingAfterBreak="0">
+  <w:abstractNum w:abstractNumId="8" w15:restartNumberingAfterBreak="0">
     <w:nsid w:val="56E67AE7"/>
     <w:multiLevelType w:val="hybridMultilevel"/>
     <w:tmpl w:val="81CACA5A"/>
@@ -5542,7 +6198,120 @@
       </w:rPr>
     </w:lvl>
   </w:abstractNum>
-  <w:abstractNum w:abstractNumId="8" w15:restartNumberingAfterBreak="0">
+  <w:abstractNum w:abstractNumId="9" w15:restartNumberingAfterBreak="0">
+    <w:nsid w:val="56EA29DE"/>
+    <w:multiLevelType w:val="hybridMultilevel"/>
+    <w:tmpl w:val="D01079C2"/>
+    <w:lvl w:ilvl="0" w:tplc="04160001">
+      <w:start w:val="1"/>
+      <w:numFmt w:val="bullet"/>
+      <w:lvlText w:val=""/>
+      <w:lvlJc w:val="left"/>
+      <w:pPr>
+        <w:ind w:left="720" w:hanging="360"/>
+      </w:pPr>
+      <w:rPr>
+        <w:rFonts w:ascii="Symbol" w:hAnsi="Symbol" w:hint="default"/>
+      </w:rPr>
+    </w:lvl>
+    <w:lvl w:ilvl="1" w:tplc="04160003" w:tentative="1">
+      <w:start w:val="1"/>
+      <w:numFmt w:val="bullet"/>
+      <w:lvlText w:val="o"/>
+      <w:lvlJc w:val="left"/>
+      <w:pPr>
+        <w:ind w:left="1440" w:hanging="360"/>
+      </w:pPr>
+      <w:rPr>
+        <w:rFonts w:ascii="Courier New" w:hAnsi="Courier New" w:cs="Courier New" w:hint="default"/>
+      </w:rPr>
+    </w:lvl>
+    <w:lvl w:ilvl="2" w:tplc="04160005" w:tentative="1">
+      <w:start w:val="1"/>
+      <w:numFmt w:val="bullet"/>
+      <w:lvlText w:val=""/>
+      <w:lvlJc w:val="left"/>
+      <w:pPr>
+        <w:ind w:left="2160" w:hanging="360"/>
+      </w:pPr>
+      <w:rPr>
+        <w:rFonts w:ascii="Wingdings" w:hAnsi="Wingdings" w:hint="default"/>
+      </w:rPr>
+    </w:lvl>
+    <w:lvl w:ilvl="3" w:tplc="04160001" w:tentative="1">
+      <w:start w:val="1"/>
+      <w:numFmt w:val="bullet"/>
+      <w:lvlText w:val=""/>
+      <w:lvlJc w:val="left"/>
+      <w:pPr>
+        <w:ind w:left="2880" w:hanging="360"/>
+      </w:pPr>
+      <w:rPr>
+        <w:rFonts w:ascii="Symbol" w:hAnsi="Symbol" w:hint="default"/>
+      </w:rPr>
+    </w:lvl>
+    <w:lvl w:ilvl="4" w:tplc="04160003" w:tentative="1">
+      <w:start w:val="1"/>
+      <w:numFmt w:val="bullet"/>
+      <w:lvlText w:val="o"/>
+      <w:lvlJc w:val="left"/>
+      <w:pPr>
+        <w:ind w:left="3600" w:hanging="360"/>
+      </w:pPr>
+      <w:rPr>
+        <w:rFonts w:ascii="Courier New" w:hAnsi="Courier New" w:cs="Courier New" w:hint="default"/>
+      </w:rPr>
+    </w:lvl>
+    <w:lvl w:ilvl="5" w:tplc="04160005" w:tentative="1">
+      <w:start w:val="1"/>
+      <w:numFmt w:val="bullet"/>
+      <w:lvlText w:val=""/>
+      <w:lvlJc w:val="left"/>
+      <w:pPr>
+        <w:ind w:left="4320" w:hanging="360"/>
+      </w:pPr>
+      <w:rPr>
+        <w:rFonts w:ascii="Wingdings" w:hAnsi="Wingdings" w:hint="default"/>
+      </w:rPr>
+    </w:lvl>
+    <w:lvl w:ilvl="6" w:tplc="04160001" w:tentative="1">
+      <w:start w:val="1"/>
+      <w:numFmt w:val="bullet"/>
+      <w:lvlText w:val=""/>
+      <w:lvlJc w:val="left"/>
+      <w:pPr>
+        <w:ind w:left="5040" w:hanging="360"/>
+      </w:pPr>
+      <w:rPr>
+        <w:rFonts w:ascii="Symbol" w:hAnsi="Symbol" w:hint="default"/>
+      </w:rPr>
+    </w:lvl>
+    <w:lvl w:ilvl="7" w:tplc="04160003" w:tentative="1">
+      <w:start w:val="1"/>
+      <w:numFmt w:val="bullet"/>
+      <w:lvlText w:val="o"/>
+      <w:lvlJc w:val="left"/>
+      <w:pPr>
+        <w:ind w:left="5760" w:hanging="360"/>
+      </w:pPr>
+      <w:rPr>
+        <w:rFonts w:ascii="Courier New" w:hAnsi="Courier New" w:cs="Courier New" w:hint="default"/>
+      </w:rPr>
+    </w:lvl>
+    <w:lvl w:ilvl="8" w:tplc="04160005" w:tentative="1">
+      <w:start w:val="1"/>
+      <w:numFmt w:val="bullet"/>
+      <w:lvlText w:val=""/>
+      <w:lvlJc w:val="left"/>
+      <w:pPr>
+        <w:ind w:left="6480" w:hanging="360"/>
+      </w:pPr>
+      <w:rPr>
+        <w:rFonts w:ascii="Wingdings" w:hAnsi="Wingdings" w:hint="default"/>
+      </w:rPr>
+    </w:lvl>
+  </w:abstractNum>
+  <w:abstractNum w:abstractNumId="10" w15:restartNumberingAfterBreak="0">
     <w:nsid w:val="58C53E4F"/>
     <w:multiLevelType w:val="hybridMultilevel"/>
     <w:tmpl w:val="55562CD4"/>
@@ -5655,7 +6424,7 @@
       </w:rPr>
     </w:lvl>
   </w:abstractNum>
-  <w:abstractNum w:abstractNumId="9" w15:restartNumberingAfterBreak="0">
+  <w:abstractNum w:abstractNumId="11" w15:restartNumberingAfterBreak="0">
     <w:nsid w:val="59140C55"/>
     <w:multiLevelType w:val="hybridMultilevel"/>
     <w:tmpl w:val="722A467A"/>
@@ -5768,7 +6537,7 @@
       </w:rPr>
     </w:lvl>
   </w:abstractNum>
-  <w:abstractNum w:abstractNumId="10" w15:restartNumberingAfterBreak="0">
+  <w:abstractNum w:abstractNumId="12" w15:restartNumberingAfterBreak="0">
     <w:nsid w:val="703318C9"/>
     <w:multiLevelType w:val="hybridMultilevel"/>
     <w:tmpl w:val="3104F1A4"/>
@@ -5881,7 +6650,120 @@
       </w:rPr>
     </w:lvl>
   </w:abstractNum>
-  <w:abstractNum w:abstractNumId="11" w15:restartNumberingAfterBreak="0">
+  <w:abstractNum w:abstractNumId="13" w15:restartNumberingAfterBreak="0">
+    <w:nsid w:val="7B570EC1"/>
+    <w:multiLevelType w:val="hybridMultilevel"/>
+    <w:tmpl w:val="4BA8F998"/>
+    <w:lvl w:ilvl="0" w:tplc="04160001">
+      <w:start w:val="1"/>
+      <w:numFmt w:val="bullet"/>
+      <w:lvlText w:val=""/>
+      <w:lvlJc w:val="left"/>
+      <w:pPr>
+        <w:ind w:left="720" w:hanging="360"/>
+      </w:pPr>
+      <w:rPr>
+        <w:rFonts w:ascii="Symbol" w:hAnsi="Symbol" w:hint="default"/>
+      </w:rPr>
+    </w:lvl>
+    <w:lvl w:ilvl="1" w:tplc="04160003" w:tentative="1">
+      <w:start w:val="1"/>
+      <w:numFmt w:val="bullet"/>
+      <w:lvlText w:val="o"/>
+      <w:lvlJc w:val="left"/>
+      <w:pPr>
+        <w:ind w:left="1440" w:hanging="360"/>
+      </w:pPr>
+      <w:rPr>
+        <w:rFonts w:ascii="Courier New" w:hAnsi="Courier New" w:cs="Courier New" w:hint="default"/>
+      </w:rPr>
+    </w:lvl>
+    <w:lvl w:ilvl="2" w:tplc="04160005" w:tentative="1">
+      <w:start w:val="1"/>
+      <w:numFmt w:val="bullet"/>
+      <w:lvlText w:val=""/>
+      <w:lvlJc w:val="left"/>
+      <w:pPr>
+        <w:ind w:left="2160" w:hanging="360"/>
+      </w:pPr>
+      <w:rPr>
+        <w:rFonts w:ascii="Wingdings" w:hAnsi="Wingdings" w:hint="default"/>
+      </w:rPr>
+    </w:lvl>
+    <w:lvl w:ilvl="3" w:tplc="04160001" w:tentative="1">
+      <w:start w:val="1"/>
+      <w:numFmt w:val="bullet"/>
+      <w:lvlText w:val=""/>
+      <w:lvlJc w:val="left"/>
+      <w:pPr>
+        <w:ind w:left="2880" w:hanging="360"/>
+      </w:pPr>
+      <w:rPr>
+        <w:rFonts w:ascii="Symbol" w:hAnsi="Symbol" w:hint="default"/>
+      </w:rPr>
+    </w:lvl>
+    <w:lvl w:ilvl="4" w:tplc="04160003" w:tentative="1">
+      <w:start w:val="1"/>
+      <w:numFmt w:val="bullet"/>
+      <w:lvlText w:val="o"/>
+      <w:lvlJc w:val="left"/>
+      <w:pPr>
+        <w:ind w:left="3600" w:hanging="360"/>
+      </w:pPr>
+      <w:rPr>
+        <w:rFonts w:ascii="Courier New" w:hAnsi="Courier New" w:cs="Courier New" w:hint="default"/>
+      </w:rPr>
+    </w:lvl>
+    <w:lvl w:ilvl="5" w:tplc="04160005" w:tentative="1">
+      <w:start w:val="1"/>
+      <w:numFmt w:val="bullet"/>
+      <w:lvlText w:val=""/>
+      <w:lvlJc w:val="left"/>
+      <w:pPr>
+        <w:ind w:left="4320" w:hanging="360"/>
+      </w:pPr>
+      <w:rPr>
+        <w:rFonts w:ascii="Wingdings" w:hAnsi="Wingdings" w:hint="default"/>
+      </w:rPr>
+    </w:lvl>
+    <w:lvl w:ilvl="6" w:tplc="04160001" w:tentative="1">
+      <w:start w:val="1"/>
+      <w:numFmt w:val="bullet"/>
+      <w:lvlText w:val=""/>
+      <w:lvlJc w:val="left"/>
+      <w:pPr>
+        <w:ind w:left="5040" w:hanging="360"/>
+      </w:pPr>
+      <w:rPr>
+        <w:rFonts w:ascii="Symbol" w:hAnsi="Symbol" w:hint="default"/>
+      </w:rPr>
+    </w:lvl>
+    <w:lvl w:ilvl="7" w:tplc="04160003" w:tentative="1">
+      <w:start w:val="1"/>
+      <w:numFmt w:val="bullet"/>
+      <w:lvlText w:val="o"/>
+      <w:lvlJc w:val="left"/>
+      <w:pPr>
+        <w:ind w:left="5760" w:hanging="360"/>
+      </w:pPr>
+      <w:rPr>
+        <w:rFonts w:ascii="Courier New" w:hAnsi="Courier New" w:cs="Courier New" w:hint="default"/>
+      </w:rPr>
+    </w:lvl>
+    <w:lvl w:ilvl="8" w:tplc="04160005" w:tentative="1">
+      <w:start w:val="1"/>
+      <w:numFmt w:val="bullet"/>
+      <w:lvlText w:val=""/>
+      <w:lvlJc w:val="left"/>
+      <w:pPr>
+        <w:ind w:left="6480" w:hanging="360"/>
+      </w:pPr>
+      <w:rPr>
+        <w:rFonts w:ascii="Wingdings" w:hAnsi="Wingdings" w:hint="default"/>
+      </w:rPr>
+    </w:lvl>
+  </w:abstractNum>
+  <w:abstractNum w:abstractNumId="14" w15:restartNumberingAfterBreak="0">
     <w:nsid w:val="7E735B79"/>
     <w:multiLevelType w:val="hybridMultilevel"/>
     <w:tmpl w:val="0F1E4406"/>
@@ -5995,31 +6877,31 @@
     </w:lvl>
   </w:abstractNum>
   <w:num w:numId="1">
-    <w:abstractNumId w:val="7"/>
+    <w:abstractNumId w:val="8"/>
   </w:num>
   <w:num w:numId="2">
-    <w:abstractNumId w:val="10"/>
+    <w:abstractNumId w:val="12"/>
   </w:num>
   <w:num w:numId="3">
-    <w:abstractNumId w:val="4"/>
+    <w:abstractNumId w:val="5"/>
   </w:num>
   <w:num w:numId="4">
-    <w:abstractNumId w:val="11"/>
+    <w:abstractNumId w:val="14"/>
   </w:num>
   <w:num w:numId="5">
     <w:abstractNumId w:val="2"/>
   </w:num>
   <w:num w:numId="6">
-    <w:abstractNumId w:val="6"/>
+    <w:abstractNumId w:val="7"/>
   </w:num>
   <w:num w:numId="7">
-    <w:abstractNumId w:val="5"/>
+    <w:abstractNumId w:val="6"/>
   </w:num>
   <w:num w:numId="8">
     <w:abstractNumId w:val="1"/>
   </w:num>
   <w:num w:numId="9">
-    <w:abstractNumId w:val="9"/>
+    <w:abstractNumId w:val="11"/>
   </w:num>
   <w:num w:numId="10">
     <w:abstractNumId w:val="3"/>
@@ -6028,7 +6910,16 @@
     <w:abstractNumId w:val="0"/>
   </w:num>
   <w:num w:numId="12">
-    <w:abstractNumId w:val="8"/>
+    <w:abstractNumId w:val="10"/>
+  </w:num>
+  <w:num w:numId="13">
+    <w:abstractNumId w:val="4"/>
+  </w:num>
+  <w:num w:numId="14">
+    <w:abstractNumId w:val="9"/>
+  </w:num>
+  <w:num w:numId="15">
+    <w:abstractNumId w:val="13"/>
   </w:num>
 </w:numbering>
 </file>

</xml_diff>